<commit_message>
Casi Finalizacion Explicacion ACT 3 BD1
</commit_message>
<xml_diff>
--- a/BD1 Grupo 8/Actividad 3/Microsoft SQL Server/Actividad_3_Grupo8_BD1_2022-1_SQLServer.docx
+++ b/BD1 Grupo 8/Actividad 3/Microsoft SQL Server/Actividad_3_Grupo8_BD1_2022-1_SQLServer.docx
@@ -1500,6 +1500,7 @@
       <w:r>
         <w:rPr>
           <w:b/>
+          <w:noProof/>
           <w:sz w:val="24"/>
           <w:szCs w:val="24"/>
         </w:rPr>
@@ -1550,6 +1551,24 @@
           <w:szCs w:val="24"/>
         </w:rPr>
       </w:pPr>
+      <w:r>
+        <w:rPr>
+          <w:sz w:val="24"/>
+          <w:szCs w:val="24"/>
+        </w:rPr>
+        <w:t>Para hacer inserción total simplemente insertamos los datos en el orden en el que están las columnas de dicha tabla.</w:t>
+      </w:r>
+    </w:p>
+    <w:p>
+      <w:pPr>
+        <w:spacing w:line="360" w:lineRule="auto"/>
+        <w:ind w:left="720"/>
+        <w:jc w:val="both"/>
+        <w:rPr>
+          <w:sz w:val="24"/>
+          <w:szCs w:val="24"/>
+        </w:rPr>
+      </w:pPr>
     </w:p>
     <w:p>
       <w:pPr>
@@ -1693,6 +1712,7 @@
       <w:r>
         <w:rPr>
           <w:b/>
+          <w:noProof/>
           <w:sz w:val="24"/>
           <w:szCs w:val="24"/>
         </w:rPr>
@@ -1739,11 +1759,37 @@
         <w:ind w:left="720"/>
         <w:jc w:val="both"/>
         <w:rPr>
-          <w:b/>
-          <w:sz w:val="24"/>
-          <w:szCs w:val="24"/>
-        </w:rPr>
-      </w:pPr>
+          <w:bCs/>
+          <w:sz w:val="24"/>
+          <w:szCs w:val="24"/>
+        </w:rPr>
+      </w:pPr>
+      <w:r>
+        <w:rPr>
+          <w:bCs/>
+          <w:sz w:val="24"/>
+          <w:szCs w:val="24"/>
+        </w:rPr>
+        <w:t xml:space="preserve">Para hacer inserción parcial, debemos especificar en que columnas queremos insertar los datos. Las columnas excluidas deben aceptar </w:t>
+      </w:r>
+      <w:proofErr w:type="spellStart"/>
+      <w:r>
+        <w:rPr>
+          <w:bCs/>
+          <w:sz w:val="24"/>
+          <w:szCs w:val="24"/>
+        </w:rPr>
+        <w:t>null</w:t>
+      </w:r>
+      <w:proofErr w:type="spellEnd"/>
+      <w:r>
+        <w:rPr>
+          <w:bCs/>
+          <w:sz w:val="24"/>
+          <w:szCs w:val="24"/>
+        </w:rPr>
+        <w:t xml:space="preserve"> o tener un valor por defecto para que estas no generen errores.</w:t>
+      </w:r>
     </w:p>
     <w:p>
       <w:pPr>
@@ -2005,6 +2051,7 @@
       <w:r>
         <w:rPr>
           <w:b/>
+          <w:noProof/>
           <w:sz w:val="24"/>
           <w:szCs w:val="24"/>
         </w:rPr>
@@ -2048,11 +2095,19 @@
     <w:p>
       <w:pPr>
         <w:spacing w:after="160" w:line="259" w:lineRule="auto"/>
-        <w:rPr>
-          <w:sz w:val="24"/>
-          <w:szCs w:val="24"/>
-        </w:rPr>
-      </w:pPr>
+        <w:ind w:left="705"/>
+        <w:rPr>
+          <w:sz w:val="24"/>
+          <w:szCs w:val="24"/>
+        </w:rPr>
+      </w:pPr>
+      <w:r>
+        <w:rPr>
+          <w:sz w:val="24"/>
+          <w:szCs w:val="24"/>
+        </w:rPr>
+        <w:t>Para hacer inserción masiva usamos la misma inserción total pero esta vez separamos las filas de datos por comas, para así insertar mas de un registro en un solo INSERT</w:t>
+      </w:r>
       <w:r>
         <w:rPr>
           <w:sz w:val="24"/>
@@ -2097,6 +2152,7 @@
       <w:r>
         <w:rPr>
           <w:b/>
+          <w:noProof/>
           <w:sz w:val="24"/>
           <w:szCs w:val="24"/>
         </w:rPr>
@@ -2163,6 +2219,7 @@
       <w:r>
         <w:rPr>
           <w:b/>
+          <w:noProof/>
           <w:sz w:val="24"/>
           <w:szCs w:val="24"/>
         </w:rPr>
@@ -2215,6 +2272,7 @@
       </w:pPr>
       <w:r>
         <w:rPr>
+          <w:noProof/>
           <w:sz w:val="24"/>
           <w:szCs w:val="24"/>
         </w:rPr>
@@ -2257,6 +2315,74 @@
     </w:p>
     <w:p>
       <w:pPr>
+        <w:spacing w:line="360" w:lineRule="auto"/>
+        <w:ind w:left="720"/>
+        <w:jc w:val="both"/>
+        <w:rPr>
+          <w:sz w:val="24"/>
+          <w:szCs w:val="24"/>
+        </w:rPr>
+      </w:pPr>
+      <w:r>
+        <w:rPr>
+          <w:sz w:val="24"/>
+          <w:szCs w:val="24"/>
+        </w:rPr>
+        <w:t xml:space="preserve">Usamos la </w:t>
+      </w:r>
+      <w:r>
+        <w:rPr>
+          <w:sz w:val="24"/>
+          <w:szCs w:val="24"/>
+        </w:rPr>
+        <w:t>opción</w:t>
+      </w:r>
+      <w:r>
+        <w:rPr>
+          <w:sz w:val="24"/>
+          <w:szCs w:val="24"/>
+        </w:rPr>
+        <w:t xml:space="preserve"> grafica de SQL Server para mostrar los primeros 1000 registros</w:t>
+      </w:r>
+      <w:r>
+        <w:rPr>
+          <w:sz w:val="24"/>
+          <w:szCs w:val="24"/>
+        </w:rPr>
+        <w:t>.</w:t>
+      </w:r>
+    </w:p>
+    <w:p>
+      <w:pPr>
+        <w:spacing w:line="360" w:lineRule="auto"/>
+        <w:ind w:left="720"/>
+        <w:jc w:val="both"/>
+        <w:rPr>
+          <w:sz w:val="24"/>
+          <w:szCs w:val="24"/>
+        </w:rPr>
+      </w:pPr>
+      <w:r>
+        <w:rPr>
+          <w:sz w:val="24"/>
+          <w:szCs w:val="24"/>
+        </w:rPr>
+        <w:t>Podemos ver que las inserciones anteriores se encuentran en la tabla.</w:t>
+      </w:r>
+    </w:p>
+    <w:p>
+      <w:pPr>
+        <w:spacing w:line="360" w:lineRule="auto"/>
+        <w:ind w:left="720"/>
+        <w:jc w:val="both"/>
+        <w:rPr>
+          <w:sz w:val="24"/>
+          <w:szCs w:val="24"/>
+        </w:rPr>
+      </w:pPr>
+    </w:p>
+    <w:p>
+      <w:pPr>
         <w:numPr>
           <w:ilvl w:val="0"/>
           <w:numId w:val="3"/>
@@ -2307,6 +2433,7 @@
       </w:pPr>
       <w:r>
         <w:rPr>
+          <w:noProof/>
           <w:sz w:val="24"/>
           <w:szCs w:val="24"/>
         </w:rPr>
@@ -2357,6 +2484,13 @@
           <w:szCs w:val="24"/>
         </w:rPr>
       </w:pPr>
+      <w:r>
+        <w:rPr>
+          <w:sz w:val="24"/>
+          <w:szCs w:val="24"/>
+        </w:rPr>
+        <w:t>Usamos UPDATE en la tabla Alumno para cambiar toda la columna de Grupo a 1.</w:t>
+      </w:r>
     </w:p>
     <w:p>
       <w:pPr>
@@ -2409,6 +2543,7 @@
       <w:r>
         <w:rPr>
           <w:b/>
+          <w:noProof/>
           <w:sz w:val="24"/>
           <w:szCs w:val="24"/>
         </w:rPr>
@@ -2462,6 +2597,7 @@
       <w:r>
         <w:rPr>
           <w:b/>
+          <w:noProof/>
           <w:sz w:val="24"/>
           <w:szCs w:val="24"/>
         </w:rPr>
@@ -2514,6 +2650,7 @@
       </w:pPr>
       <w:r>
         <w:rPr>
+          <w:noProof/>
           <w:sz w:val="24"/>
           <w:szCs w:val="24"/>
         </w:rPr>
@@ -2556,6 +2693,60 @@
     </w:p>
     <w:p>
       <w:pPr>
+        <w:spacing w:line="360" w:lineRule="auto"/>
+        <w:ind w:left="720"/>
+        <w:jc w:val="both"/>
+        <w:rPr>
+          <w:sz w:val="24"/>
+          <w:szCs w:val="24"/>
+        </w:rPr>
+      </w:pPr>
+      <w:r>
+        <w:rPr>
+          <w:sz w:val="24"/>
+          <w:szCs w:val="24"/>
+        </w:rPr>
+        <w:t>Usamos la opción grafica de SQL Server para mostrar los primeros 1000 registros.</w:t>
+      </w:r>
+    </w:p>
+    <w:p>
+      <w:pPr>
+        <w:spacing w:line="360" w:lineRule="auto"/>
+        <w:ind w:left="720"/>
+        <w:jc w:val="both"/>
+        <w:rPr>
+          <w:sz w:val="24"/>
+          <w:szCs w:val="24"/>
+        </w:rPr>
+      </w:pPr>
+      <w:r>
+        <w:rPr>
+          <w:sz w:val="24"/>
+          <w:szCs w:val="24"/>
+        </w:rPr>
+        <w:t>Podemos ver que l</w:t>
+      </w:r>
+      <w:r>
+        <w:rPr>
+          <w:sz w:val="24"/>
+          <w:szCs w:val="24"/>
+        </w:rPr>
+        <w:t>os datos de la columna Grupo han sido cambiados a 1</w:t>
+      </w:r>
+    </w:p>
+    <w:p>
+      <w:pPr>
+        <w:spacing w:line="360" w:lineRule="auto"/>
+        <w:ind w:left="720"/>
+        <w:jc w:val="both"/>
+        <w:rPr>
+          <w:sz w:val="24"/>
+          <w:szCs w:val="24"/>
+        </w:rPr>
+      </w:pPr>
+    </w:p>
+    <w:p>
+      <w:pPr>
         <w:numPr>
           <w:ilvl w:val="0"/>
           <w:numId w:val="3"/>
@@ -2618,15 +2809,15 @@
         <w:ind w:left="720"/>
         <w:jc w:val="both"/>
         <w:rPr>
-          <w:b/>
-          <w:sz w:val="24"/>
-          <w:szCs w:val="24"/>
-          <w:lang w:val="es-MX"/>
-        </w:rPr>
-      </w:pPr>
-      <w:r>
-        <w:rPr>
-          <w:b/>
+          <w:bCs/>
+          <w:sz w:val="24"/>
+          <w:szCs w:val="24"/>
+          <w:lang w:val="es-MX"/>
+        </w:rPr>
+      </w:pPr>
+      <w:r>
+        <w:rPr>
+          <w:bCs/>
           <w:sz w:val="24"/>
           <w:szCs w:val="24"/>
           <w:lang w:val="es-MX"/>
@@ -2636,7 +2827,7 @@
       <w:proofErr w:type="spellStart"/>
       <w:r>
         <w:rPr>
-          <w:b/>
+          <w:bCs/>
           <w:sz w:val="24"/>
           <w:szCs w:val="24"/>
           <w:lang w:val="es-MX"/>
@@ -2646,7 +2837,7 @@
       <w:proofErr w:type="spellEnd"/>
       <w:r>
         <w:rPr>
-          <w:b/>
+          <w:bCs/>
           <w:sz w:val="24"/>
           <w:szCs w:val="24"/>
           <w:lang w:val="es-MX"/>
@@ -2656,7 +2847,7 @@
       <w:proofErr w:type="spellStart"/>
       <w:r>
         <w:rPr>
-          <w:b/>
+          <w:bCs/>
           <w:sz w:val="24"/>
           <w:szCs w:val="24"/>
           <w:lang w:val="es-MX"/>
@@ -2666,7 +2857,7 @@
       <w:proofErr w:type="spellEnd"/>
       <w:r>
         <w:rPr>
-          <w:b/>
+          <w:bCs/>
           <w:sz w:val="24"/>
           <w:szCs w:val="24"/>
           <w:lang w:val="es-MX"/>
@@ -2683,24 +2874,12 @@
           <w:b/>
           <w:sz w:val="24"/>
           <w:szCs w:val="24"/>
-          <w:lang w:val="es-MX"/>
-        </w:rPr>
-      </w:pPr>
-    </w:p>
-    <w:p>
-      <w:pPr>
-        <w:spacing w:line="360" w:lineRule="auto"/>
-        <w:ind w:left="720"/>
-        <w:jc w:val="both"/>
-        <w:rPr>
-          <w:b/>
-          <w:sz w:val="24"/>
-          <w:szCs w:val="24"/>
-        </w:rPr>
-      </w:pPr>
-      <w:r>
-        <w:rPr>
-          <w:b/>
+        </w:rPr>
+      </w:pPr>
+      <w:r>
+        <w:rPr>
+          <w:b/>
+          <w:noProof/>
           <w:sz w:val="24"/>
           <w:szCs w:val="24"/>
         </w:rPr>
@@ -2743,6 +2922,44 @@
     </w:p>
     <w:p>
       <w:pPr>
+        <w:spacing w:line="360" w:lineRule="auto"/>
+        <w:ind w:left="720"/>
+        <w:jc w:val="both"/>
+        <w:rPr>
+          <w:bCs/>
+          <w:sz w:val="24"/>
+          <w:szCs w:val="24"/>
+        </w:rPr>
+      </w:pPr>
+      <w:r>
+        <w:rPr>
+          <w:bCs/>
+          <w:sz w:val="24"/>
+          <w:szCs w:val="24"/>
+        </w:rPr>
+        <w:t xml:space="preserve">Usamos UPDATE para cambiar un registro donde el nombre sea NULL por </w:t>
+      </w:r>
+      <w:proofErr w:type="spellStart"/>
+      <w:r>
+        <w:rPr>
+          <w:bCs/>
+          <w:sz w:val="24"/>
+          <w:szCs w:val="24"/>
+        </w:rPr>
+        <w:t>Citripio</w:t>
+      </w:r>
+      <w:proofErr w:type="spellEnd"/>
+      <w:r>
+        <w:rPr>
+          <w:bCs/>
+          <w:sz w:val="24"/>
+          <w:szCs w:val="24"/>
+        </w:rPr>
+        <w:t xml:space="preserve"> y cambiamos su grupo a 2.</w:t>
+      </w:r>
+    </w:p>
+    <w:p>
+      <w:pPr>
         <w:spacing w:after="160" w:line="259" w:lineRule="auto"/>
         <w:rPr>
           <w:sz w:val="24"/>
@@ -2792,6 +3009,7 @@
       <w:r>
         <w:rPr>
           <w:b/>
+          <w:noProof/>
           <w:sz w:val="24"/>
           <w:szCs w:val="24"/>
         </w:rPr>
@@ -2845,6 +3063,7 @@
       <w:r>
         <w:rPr>
           <w:b/>
+          <w:noProof/>
           <w:sz w:val="24"/>
           <w:szCs w:val="24"/>
         </w:rPr>
@@ -2897,6 +3116,7 @@
       </w:pPr>
       <w:r>
         <w:rPr>
+          <w:noProof/>
           <w:sz w:val="24"/>
           <w:szCs w:val="24"/>
         </w:rPr>
@@ -2939,6 +3159,60 @@
     </w:p>
     <w:p>
       <w:pPr>
+        <w:spacing w:line="360" w:lineRule="auto"/>
+        <w:ind w:left="720"/>
+        <w:jc w:val="both"/>
+        <w:rPr>
+          <w:sz w:val="24"/>
+          <w:szCs w:val="24"/>
+        </w:rPr>
+      </w:pPr>
+      <w:r>
+        <w:rPr>
+          <w:sz w:val="24"/>
+          <w:szCs w:val="24"/>
+        </w:rPr>
+        <w:t>Usamos la opción grafica de SQL Server para mostrar los primeros 1000 registros.</w:t>
+      </w:r>
+    </w:p>
+    <w:p>
+      <w:pPr>
+        <w:spacing w:line="360" w:lineRule="auto"/>
+        <w:ind w:left="720"/>
+        <w:jc w:val="both"/>
+        <w:rPr>
+          <w:sz w:val="24"/>
+          <w:szCs w:val="24"/>
+        </w:rPr>
+      </w:pPr>
+      <w:r>
+        <w:rPr>
+          <w:sz w:val="24"/>
+          <w:szCs w:val="24"/>
+        </w:rPr>
+        <w:t xml:space="preserve">Podemos ver que </w:t>
+      </w:r>
+      <w:r>
+        <w:rPr>
+          <w:sz w:val="24"/>
+          <w:szCs w:val="24"/>
+        </w:rPr>
+        <w:t>el nombre y el grupo del registro 4 han sido cambiados.</w:t>
+      </w:r>
+    </w:p>
+    <w:p>
+      <w:pPr>
+        <w:spacing w:line="360" w:lineRule="auto"/>
+        <w:ind w:left="720"/>
+        <w:jc w:val="both"/>
+        <w:rPr>
+          <w:sz w:val="24"/>
+          <w:szCs w:val="24"/>
+        </w:rPr>
+      </w:pPr>
+    </w:p>
+    <w:p>
+      <w:pPr>
         <w:numPr>
           <w:ilvl w:val="0"/>
           <w:numId w:val="3"/>
@@ -3189,6 +3463,7 @@
       <w:r>
         <w:rPr>
           <w:b/>
+          <w:noProof/>
           <w:sz w:val="24"/>
           <w:szCs w:val="24"/>
         </w:rPr>
@@ -3231,6 +3506,98 @@
     </w:p>
     <w:p>
       <w:pPr>
+        <w:spacing w:line="360" w:lineRule="auto"/>
+        <w:ind w:left="720"/>
+        <w:jc w:val="both"/>
+        <w:rPr>
+          <w:bCs/>
+          <w:sz w:val="24"/>
+          <w:szCs w:val="24"/>
+        </w:rPr>
+      </w:pPr>
+      <w:r>
+        <w:rPr>
+          <w:bCs/>
+          <w:sz w:val="24"/>
+          <w:szCs w:val="24"/>
+        </w:rPr>
+        <w:t xml:space="preserve">Usamos </w:t>
+      </w:r>
+      <w:proofErr w:type="gramStart"/>
+      <w:r>
+        <w:rPr>
+          <w:bCs/>
+          <w:sz w:val="24"/>
+          <w:szCs w:val="24"/>
+        </w:rPr>
+        <w:t>UPDATE  y</w:t>
+      </w:r>
+      <w:proofErr w:type="gramEnd"/>
+      <w:r>
+        <w:rPr>
+          <w:bCs/>
+          <w:sz w:val="24"/>
+          <w:szCs w:val="24"/>
+        </w:rPr>
+        <w:t xml:space="preserve"> </w:t>
+      </w:r>
+      <w:proofErr w:type="spellStart"/>
+      <w:r>
+        <w:rPr>
+          <w:bCs/>
+          <w:sz w:val="24"/>
+          <w:szCs w:val="24"/>
+        </w:rPr>
+        <w:t>Where</w:t>
+      </w:r>
+      <w:proofErr w:type="spellEnd"/>
+      <w:r>
+        <w:rPr>
+          <w:bCs/>
+          <w:sz w:val="24"/>
+          <w:szCs w:val="24"/>
+        </w:rPr>
+        <w:t xml:space="preserve"> con el condicional </w:t>
+      </w:r>
+      <w:proofErr w:type="spellStart"/>
+      <w:r>
+        <w:rPr>
+          <w:bCs/>
+          <w:sz w:val="24"/>
+          <w:szCs w:val="24"/>
+        </w:rPr>
+        <w:t>or</w:t>
+      </w:r>
+      <w:proofErr w:type="spellEnd"/>
+      <w:r>
+        <w:rPr>
+          <w:bCs/>
+          <w:sz w:val="24"/>
+          <w:szCs w:val="24"/>
+        </w:rPr>
+        <w:t xml:space="preserve"> para decirle que cambie el grupo a 5 donde el registro tenga por nombre </w:t>
+      </w:r>
+      <w:proofErr w:type="spellStart"/>
+      <w:r>
+        <w:rPr>
+          <w:bCs/>
+          <w:sz w:val="24"/>
+          <w:szCs w:val="24"/>
+        </w:rPr>
+        <w:t>Angel</w:t>
+      </w:r>
+      <w:proofErr w:type="spellEnd"/>
+      <w:r>
+        <w:rPr>
+          <w:bCs/>
+          <w:sz w:val="24"/>
+          <w:szCs w:val="24"/>
+        </w:rPr>
+        <w:t xml:space="preserve"> o si la matricula es 009.</w:t>
+      </w:r>
+    </w:p>
+    <w:p>
+      <w:pPr>
         <w:spacing w:after="160" w:line="259" w:lineRule="auto"/>
         <w:rPr>
           <w:sz w:val="24"/>
@@ -3280,6 +3647,7 @@
       <w:r>
         <w:rPr>
           <w:b/>
+          <w:noProof/>
           <w:sz w:val="24"/>
           <w:szCs w:val="24"/>
         </w:rPr>
@@ -3333,6 +3701,7 @@
       <w:r>
         <w:rPr>
           <w:b/>
+          <w:noProof/>
           <w:sz w:val="24"/>
           <w:szCs w:val="24"/>
         </w:rPr>
@@ -3385,6 +3754,7 @@
       </w:pPr>
       <w:r>
         <w:rPr>
+          <w:noProof/>
           <w:sz w:val="24"/>
           <w:szCs w:val="24"/>
         </w:rPr>
@@ -3435,6 +3805,77 @@
           <w:szCs w:val="24"/>
         </w:rPr>
       </w:pPr>
+      <w:r>
+        <w:rPr>
+          <w:sz w:val="24"/>
+          <w:szCs w:val="24"/>
+        </w:rPr>
+        <w:t>Usamos la opción grafica de SQL Server para mostrar los primeros 1000 registros.</w:t>
+      </w:r>
+    </w:p>
+    <w:p>
+      <w:pPr>
+        <w:spacing w:line="360" w:lineRule="auto"/>
+        <w:ind w:left="720"/>
+        <w:jc w:val="both"/>
+        <w:rPr>
+          <w:sz w:val="24"/>
+          <w:szCs w:val="24"/>
+        </w:rPr>
+      </w:pPr>
+      <w:r>
+        <w:rPr>
+          <w:sz w:val="24"/>
+          <w:szCs w:val="24"/>
+        </w:rPr>
+        <w:t>Podemos ver que</w:t>
+      </w:r>
+      <w:r>
+        <w:rPr>
+          <w:sz w:val="24"/>
+          <w:szCs w:val="24"/>
+        </w:rPr>
+        <w:t xml:space="preserve"> </w:t>
+      </w:r>
+      <w:r>
+        <w:rPr>
+          <w:sz w:val="24"/>
+          <w:szCs w:val="24"/>
+        </w:rPr>
+        <w:t xml:space="preserve">el grupo del registro </w:t>
+      </w:r>
+      <w:r>
+        <w:rPr>
+          <w:sz w:val="24"/>
+          <w:szCs w:val="24"/>
+        </w:rPr>
+        <w:t>5 y 9</w:t>
+      </w:r>
+      <w:r>
+        <w:rPr>
+          <w:sz w:val="24"/>
+          <w:szCs w:val="24"/>
+        </w:rPr>
+        <w:t xml:space="preserve"> ha</w:t>
+      </w:r>
+      <w:r>
+        <w:rPr>
+          <w:sz w:val="24"/>
+          <w:szCs w:val="24"/>
+        </w:rPr>
+        <w:t xml:space="preserve"> cambiado.</w:t>
+      </w:r>
+    </w:p>
+    <w:p>
+      <w:pPr>
+        <w:spacing w:line="360" w:lineRule="auto"/>
+        <w:ind w:left="720"/>
+        <w:jc w:val="both"/>
+        <w:rPr>
+          <w:sz w:val="24"/>
+          <w:szCs w:val="24"/>
+        </w:rPr>
+      </w:pPr>
     </w:p>
     <w:p>
       <w:pPr>
@@ -3617,17 +4058,6 @@
     <w:p>
       <w:pPr>
         <w:spacing w:line="360" w:lineRule="auto"/>
-        <w:ind w:left="720"/>
-        <w:jc w:val="both"/>
-        <w:rPr>
-          <w:sz w:val="24"/>
-          <w:szCs w:val="24"/>
-        </w:rPr>
-      </w:pPr>
-    </w:p>
-    <w:p>
-      <w:pPr>
-        <w:spacing w:line="360" w:lineRule="auto"/>
         <w:ind w:left="360"/>
         <w:jc w:val="both"/>
         <w:rPr>
@@ -3637,6 +4067,7 @@
       </w:pPr>
       <w:r>
         <w:rPr>
+          <w:noProof/>
           <w:sz w:val="24"/>
           <w:szCs w:val="24"/>
         </w:rPr>
@@ -3680,11 +4111,184 @@
     <w:p>
       <w:pPr>
         <w:spacing w:after="160" w:line="259" w:lineRule="auto"/>
-        <w:rPr>
-          <w:sz w:val="24"/>
-          <w:szCs w:val="24"/>
-        </w:rPr>
-      </w:pPr>
+        <w:ind w:left="708"/>
+        <w:rPr>
+          <w:sz w:val="24"/>
+          <w:szCs w:val="24"/>
+        </w:rPr>
+      </w:pPr>
+      <w:r>
+        <w:rPr>
+          <w:bCs/>
+          <w:sz w:val="24"/>
+          <w:szCs w:val="24"/>
+        </w:rPr>
+        <w:t xml:space="preserve">Usamos </w:t>
+      </w:r>
+      <w:proofErr w:type="gramStart"/>
+      <w:r>
+        <w:rPr>
+          <w:bCs/>
+          <w:sz w:val="24"/>
+          <w:szCs w:val="24"/>
+        </w:rPr>
+        <w:t>UPDATE  y</w:t>
+      </w:r>
+      <w:proofErr w:type="gramEnd"/>
+      <w:r>
+        <w:rPr>
+          <w:bCs/>
+          <w:sz w:val="24"/>
+          <w:szCs w:val="24"/>
+        </w:rPr>
+        <w:t xml:space="preserve"> </w:t>
+      </w:r>
+      <w:proofErr w:type="spellStart"/>
+      <w:r>
+        <w:rPr>
+          <w:bCs/>
+          <w:sz w:val="24"/>
+          <w:szCs w:val="24"/>
+        </w:rPr>
+        <w:t>Where</w:t>
+      </w:r>
+      <w:proofErr w:type="spellEnd"/>
+      <w:r>
+        <w:rPr>
+          <w:bCs/>
+          <w:sz w:val="24"/>
+          <w:szCs w:val="24"/>
+        </w:rPr>
+        <w:t xml:space="preserve"> con el condicional </w:t>
+      </w:r>
+      <w:r>
+        <w:rPr>
+          <w:bCs/>
+          <w:sz w:val="24"/>
+          <w:szCs w:val="24"/>
+        </w:rPr>
+        <w:t xml:space="preserve">and </w:t>
+      </w:r>
+      <w:r>
+        <w:rPr>
+          <w:bCs/>
+          <w:sz w:val="24"/>
+          <w:szCs w:val="24"/>
+        </w:rPr>
+        <w:t xml:space="preserve">para decirle que cambie el grupo a </w:t>
+      </w:r>
+      <w:r>
+        <w:rPr>
+          <w:bCs/>
+          <w:sz w:val="24"/>
+          <w:szCs w:val="24"/>
+        </w:rPr>
+        <w:t>8</w:t>
+      </w:r>
+      <w:r>
+        <w:rPr>
+          <w:bCs/>
+          <w:sz w:val="24"/>
+          <w:szCs w:val="24"/>
+        </w:rPr>
+        <w:t xml:space="preserve"> donde el registro tenga por nombre </w:t>
+      </w:r>
+      <w:r>
+        <w:rPr>
+          <w:bCs/>
+          <w:sz w:val="24"/>
+          <w:szCs w:val="24"/>
+        </w:rPr>
+        <w:t>Didier</w:t>
+      </w:r>
+      <w:r>
+        <w:rPr>
+          <w:bCs/>
+          <w:sz w:val="24"/>
+          <w:szCs w:val="24"/>
+        </w:rPr>
+        <w:t xml:space="preserve"> </w:t>
+      </w:r>
+      <w:r>
+        <w:rPr>
+          <w:bCs/>
+          <w:sz w:val="24"/>
+          <w:szCs w:val="24"/>
+        </w:rPr>
+        <w:t>y</w:t>
+      </w:r>
+      <w:r>
+        <w:rPr>
+          <w:bCs/>
+          <w:sz w:val="24"/>
+          <w:szCs w:val="24"/>
+        </w:rPr>
+        <w:t xml:space="preserve"> s</w:t>
+      </w:r>
+      <w:r>
+        <w:rPr>
+          <w:bCs/>
+          <w:sz w:val="24"/>
+          <w:szCs w:val="24"/>
+        </w:rPr>
+        <w:t>u</w:t>
+      </w:r>
+      <w:r>
+        <w:rPr>
+          <w:bCs/>
+          <w:sz w:val="24"/>
+          <w:szCs w:val="24"/>
+        </w:rPr>
+        <w:t xml:space="preserve"> </w:t>
+      </w:r>
+      <w:r>
+        <w:rPr>
+          <w:bCs/>
+          <w:sz w:val="24"/>
+          <w:szCs w:val="24"/>
+        </w:rPr>
+        <w:t>matrícula</w:t>
+      </w:r>
+      <w:r>
+        <w:rPr>
+          <w:bCs/>
+          <w:sz w:val="24"/>
+          <w:szCs w:val="24"/>
+        </w:rPr>
+        <w:t xml:space="preserve"> </w:t>
+      </w:r>
+      <w:r>
+        <w:rPr>
+          <w:bCs/>
+          <w:sz w:val="24"/>
+          <w:szCs w:val="24"/>
+        </w:rPr>
+        <w:t>sea</w:t>
+      </w:r>
+      <w:r>
+        <w:rPr>
+          <w:bCs/>
+          <w:sz w:val="24"/>
+          <w:szCs w:val="24"/>
+        </w:rPr>
+        <w:t xml:space="preserve"> 00</w:t>
+      </w:r>
+      <w:r>
+        <w:rPr>
+          <w:bCs/>
+          <w:sz w:val="24"/>
+          <w:szCs w:val="24"/>
+        </w:rPr>
+        <w:t>3</w:t>
+      </w:r>
+      <w:r>
+        <w:rPr>
+          <w:bCs/>
+          <w:sz w:val="24"/>
+          <w:szCs w:val="24"/>
+        </w:rPr>
+        <w:t>.</w:t>
+      </w:r>
       <w:r>
         <w:rPr>
           <w:sz w:val="24"/>
@@ -3729,6 +4333,7 @@
       <w:r>
         <w:rPr>
           <w:b/>
+          <w:noProof/>
           <w:sz w:val="24"/>
           <w:szCs w:val="24"/>
         </w:rPr>
@@ -3783,6 +4388,7 @@
       <w:r>
         <w:rPr>
           <w:b/>
+          <w:noProof/>
           <w:sz w:val="24"/>
           <w:szCs w:val="24"/>
         </w:rPr>
@@ -3837,6 +4443,7 @@
       <w:r>
         <w:rPr>
           <w:b/>
+          <w:noProof/>
           <w:sz w:val="24"/>
           <w:szCs w:val="24"/>
         </w:rPr>
@@ -3887,6 +4494,56 @@
           <w:szCs w:val="24"/>
         </w:rPr>
       </w:pPr>
+      <w:r>
+        <w:rPr>
+          <w:sz w:val="24"/>
+          <w:szCs w:val="24"/>
+        </w:rPr>
+        <w:t>Usamos la opción grafica de SQL Server para mostrar los primeros 1000 registros.</w:t>
+      </w:r>
+    </w:p>
+    <w:p>
+      <w:pPr>
+        <w:spacing w:line="360" w:lineRule="auto"/>
+        <w:ind w:left="720"/>
+        <w:jc w:val="both"/>
+        <w:rPr>
+          <w:sz w:val="24"/>
+          <w:szCs w:val="24"/>
+        </w:rPr>
+      </w:pPr>
+      <w:r>
+        <w:rPr>
+          <w:sz w:val="24"/>
+          <w:szCs w:val="24"/>
+        </w:rPr>
+        <w:t xml:space="preserve">Podemos ver que el grupo del registro </w:t>
+      </w:r>
+      <w:r>
+        <w:rPr>
+          <w:sz w:val="24"/>
+          <w:szCs w:val="24"/>
+        </w:rPr>
+        <w:t>3</w:t>
+      </w:r>
+      <w:r>
+        <w:rPr>
+          <w:sz w:val="24"/>
+          <w:szCs w:val="24"/>
+        </w:rPr>
+        <w:t xml:space="preserve"> ha cambiado.</w:t>
+      </w:r>
+    </w:p>
+    <w:p>
+      <w:pPr>
+        <w:spacing w:line="360" w:lineRule="auto"/>
+        <w:ind w:left="720"/>
+        <w:jc w:val="both"/>
+        <w:rPr>
+          <w:sz w:val="24"/>
+          <w:szCs w:val="24"/>
+        </w:rPr>
+      </w:pPr>
     </w:p>
     <w:p>
       <w:pPr>
@@ -4073,6 +4730,7 @@
       </w:pPr>
       <w:r>
         <w:rPr>
+          <w:noProof/>
           <w:sz w:val="24"/>
           <w:szCs w:val="24"/>
         </w:rPr>
@@ -4115,6 +4773,110 @@
     </w:p>
     <w:p>
       <w:pPr>
+        <w:spacing w:line="360" w:lineRule="auto"/>
+        <w:ind w:left="720"/>
+        <w:jc w:val="both"/>
+        <w:rPr>
+          <w:bCs/>
+          <w:sz w:val="24"/>
+          <w:szCs w:val="24"/>
+        </w:rPr>
+      </w:pPr>
+      <w:r>
+        <w:rPr>
+          <w:bCs/>
+          <w:sz w:val="24"/>
+          <w:szCs w:val="24"/>
+        </w:rPr>
+        <w:t xml:space="preserve">Usamos UPDATE y </w:t>
+      </w:r>
+      <w:proofErr w:type="spellStart"/>
+      <w:r>
+        <w:rPr>
+          <w:bCs/>
+          <w:sz w:val="24"/>
+          <w:szCs w:val="24"/>
+        </w:rPr>
+        <w:t>Where</w:t>
+      </w:r>
+      <w:proofErr w:type="spellEnd"/>
+      <w:r>
+        <w:rPr>
+          <w:bCs/>
+          <w:sz w:val="24"/>
+          <w:szCs w:val="24"/>
+        </w:rPr>
+        <w:t xml:space="preserve"> con el condicional </w:t>
+      </w:r>
+      <w:proofErr w:type="spellStart"/>
+      <w:r>
+        <w:rPr>
+          <w:bCs/>
+          <w:sz w:val="24"/>
+          <w:szCs w:val="24"/>
+        </w:rPr>
+        <w:t>or</w:t>
+      </w:r>
+      <w:proofErr w:type="spellEnd"/>
+      <w:r>
+        <w:rPr>
+          <w:bCs/>
+          <w:sz w:val="24"/>
+          <w:szCs w:val="24"/>
+        </w:rPr>
+        <w:t xml:space="preserve"> para decirle que </w:t>
+      </w:r>
+      <w:r>
+        <w:rPr>
+          <w:bCs/>
+          <w:sz w:val="24"/>
+          <w:szCs w:val="24"/>
+        </w:rPr>
+        <w:t xml:space="preserve">cambie a mayúsculas los nombres </w:t>
+      </w:r>
+      <w:r>
+        <w:rPr>
+          <w:bCs/>
+          <w:sz w:val="24"/>
+          <w:szCs w:val="24"/>
+        </w:rPr>
+        <w:t xml:space="preserve">donde </w:t>
+      </w:r>
+      <w:r>
+        <w:rPr>
+          <w:bCs/>
+          <w:sz w:val="24"/>
+          <w:szCs w:val="24"/>
+        </w:rPr>
+        <w:t xml:space="preserve">la matricula sea 008 </w:t>
+      </w:r>
+      <w:r>
+        <w:rPr>
+          <w:bCs/>
+          <w:sz w:val="24"/>
+          <w:szCs w:val="24"/>
+        </w:rPr>
+        <w:t>o si la matricula es 00</w:t>
+      </w:r>
+      <w:r>
+        <w:rPr>
+          <w:bCs/>
+          <w:sz w:val="24"/>
+          <w:szCs w:val="24"/>
+        </w:rPr>
+        <w:t>5</w:t>
+      </w:r>
+      <w:r>
+        <w:rPr>
+          <w:bCs/>
+          <w:sz w:val="24"/>
+          <w:szCs w:val="24"/>
+        </w:rPr>
+        <w:t>.</w:t>
+      </w:r>
+    </w:p>
+    <w:p>
+      <w:pPr>
         <w:spacing w:after="160" w:line="259" w:lineRule="auto"/>
         <w:rPr>
           <w:sz w:val="24"/>
@@ -4164,6 +4926,7 @@
       <w:r>
         <w:rPr>
           <w:b/>
+          <w:noProof/>
           <w:sz w:val="24"/>
           <w:szCs w:val="24"/>
         </w:rPr>
@@ -4217,6 +4980,7 @@
       <w:r>
         <w:rPr>
           <w:b/>
+          <w:noProof/>
           <w:sz w:val="24"/>
           <w:szCs w:val="24"/>
         </w:rPr>
@@ -4269,6 +5033,7 @@
       </w:pPr>
       <w:r>
         <w:rPr>
+          <w:noProof/>
           <w:sz w:val="24"/>
           <w:szCs w:val="24"/>
         </w:rPr>
@@ -4311,6 +5076,146 @@
     </w:p>
     <w:p>
       <w:pPr>
+        <w:spacing w:line="360" w:lineRule="auto"/>
+        <w:ind w:left="720"/>
+        <w:jc w:val="both"/>
+        <w:rPr>
+          <w:sz w:val="24"/>
+          <w:szCs w:val="24"/>
+        </w:rPr>
+      </w:pPr>
+      <w:r>
+        <w:rPr>
+          <w:sz w:val="24"/>
+          <w:szCs w:val="24"/>
+        </w:rPr>
+        <w:t>Usamos la opción grafica de SQL Server para mostrar los primeros 1000 registros.</w:t>
+      </w:r>
+    </w:p>
+    <w:p>
+      <w:pPr>
+        <w:spacing w:line="360" w:lineRule="auto"/>
+        <w:ind w:left="720"/>
+        <w:jc w:val="both"/>
+        <w:rPr>
+          <w:sz w:val="24"/>
+          <w:szCs w:val="24"/>
+        </w:rPr>
+      </w:pPr>
+      <w:r>
+        <w:rPr>
+          <w:sz w:val="24"/>
+          <w:szCs w:val="24"/>
+        </w:rPr>
+        <w:t xml:space="preserve">Podemos ver que </w:t>
+      </w:r>
+      <w:r>
+        <w:rPr>
+          <w:sz w:val="24"/>
+          <w:szCs w:val="24"/>
+        </w:rPr>
+        <w:t>los nombres</w:t>
+      </w:r>
+      <w:r>
+        <w:rPr>
+          <w:sz w:val="24"/>
+          <w:szCs w:val="24"/>
+        </w:rPr>
+        <w:t xml:space="preserve"> de</w:t>
+      </w:r>
+      <w:r>
+        <w:rPr>
+          <w:sz w:val="24"/>
+          <w:szCs w:val="24"/>
+        </w:rPr>
+        <w:t xml:space="preserve"> los</w:t>
+      </w:r>
+      <w:r>
+        <w:rPr>
+          <w:sz w:val="24"/>
+          <w:szCs w:val="24"/>
+        </w:rPr>
+        <w:t xml:space="preserve"> registro</w:t>
+      </w:r>
+      <w:r>
+        <w:rPr>
+          <w:sz w:val="24"/>
+          <w:szCs w:val="24"/>
+        </w:rPr>
+        <w:t>s</w:t>
+      </w:r>
+      <w:r>
+        <w:rPr>
+          <w:sz w:val="24"/>
+          <w:szCs w:val="24"/>
+        </w:rPr>
+        <w:t xml:space="preserve"> </w:t>
+      </w:r>
+      <w:r>
+        <w:rPr>
+          <w:sz w:val="24"/>
+          <w:szCs w:val="24"/>
+        </w:rPr>
+        <w:t>5 y 8</w:t>
+      </w:r>
+      <w:r>
+        <w:rPr>
+          <w:sz w:val="24"/>
+          <w:szCs w:val="24"/>
+        </w:rPr>
+        <w:t xml:space="preserve"> ha</w:t>
+      </w:r>
+      <w:r>
+        <w:rPr>
+          <w:sz w:val="24"/>
+          <w:szCs w:val="24"/>
+        </w:rPr>
+        <w:t>n</w:t>
+      </w:r>
+      <w:r>
+        <w:rPr>
+          <w:sz w:val="24"/>
+          <w:szCs w:val="24"/>
+        </w:rPr>
+        <w:t xml:space="preserve"> cambiado</w:t>
+      </w:r>
+      <w:r>
+        <w:rPr>
+          <w:sz w:val="24"/>
+          <w:szCs w:val="24"/>
+        </w:rPr>
+        <w:t xml:space="preserve"> a </w:t>
+      </w:r>
+      <w:proofErr w:type="spellStart"/>
+      <w:r>
+        <w:rPr>
+          <w:sz w:val="24"/>
+          <w:szCs w:val="24"/>
+        </w:rPr>
+        <w:t>mayusculas</w:t>
+      </w:r>
+      <w:proofErr w:type="spellEnd"/>
+      <w:r>
+        <w:rPr>
+          <w:sz w:val="24"/>
+          <w:szCs w:val="24"/>
+        </w:rPr>
+        <w:t>.</w:t>
+      </w:r>
+    </w:p>
+    <w:p>
+      <w:pPr>
+        <w:spacing w:line="360" w:lineRule="auto"/>
+        <w:ind w:left="720"/>
+        <w:jc w:val="both"/>
+        <w:rPr>
+          <w:sz w:val="24"/>
+          <w:szCs w:val="24"/>
+        </w:rPr>
+      </w:pPr>
+    </w:p>
+    <w:p>
+      <w:pPr>
         <w:numPr>
           <w:ilvl w:val="0"/>
           <w:numId w:val="3"/>
@@ -4402,6 +5307,7 @@
       <w:r>
         <w:rPr>
           <w:b/>
+          <w:noProof/>
           <w:sz w:val="24"/>
           <w:szCs w:val="24"/>
         </w:rPr>
@@ -4445,20 +5351,21 @@
     <w:p>
       <w:pPr>
         <w:spacing w:line="360" w:lineRule="auto"/>
-        <w:jc w:val="both"/>
-        <w:rPr>
-          <w:b/>
-          <w:sz w:val="24"/>
-          <w:szCs w:val="24"/>
-        </w:rPr>
-      </w:pPr>
-      <w:r>
-        <w:rPr>
-          <w:b/>
-          <w:sz w:val="24"/>
-          <w:szCs w:val="24"/>
-        </w:rPr>
-        <w:tab/>
+        <w:ind w:left="705"/>
+        <w:jc w:val="both"/>
+        <w:rPr>
+          <w:bCs/>
+          <w:sz w:val="24"/>
+          <w:szCs w:val="24"/>
+        </w:rPr>
+      </w:pPr>
+      <w:r>
+        <w:rPr>
+          <w:bCs/>
+          <w:sz w:val="24"/>
+          <w:szCs w:val="24"/>
+        </w:rPr>
+        <w:t>Usamos DELETE FROM para especificar que queremos borrar los registros de la tabla Alumno donde la matricula sea 8 (o 008).</w:t>
       </w:r>
     </w:p>
     <w:p>
@@ -4514,6 +5421,7 @@
       <w:r>
         <w:rPr>
           <w:b/>
+          <w:noProof/>
           <w:sz w:val="24"/>
           <w:szCs w:val="24"/>
         </w:rPr>
@@ -4567,6 +5475,7 @@
       <w:r>
         <w:rPr>
           <w:b/>
+          <w:noProof/>
           <w:sz w:val="24"/>
           <w:szCs w:val="24"/>
         </w:rPr>
@@ -4619,6 +5528,7 @@
       </w:pPr>
       <w:r>
         <w:rPr>
+          <w:noProof/>
           <w:sz w:val="24"/>
           <w:szCs w:val="24"/>
         </w:rPr>
@@ -4669,6 +5579,49 @@
           <w:szCs w:val="24"/>
         </w:rPr>
       </w:pPr>
+      <w:r>
+        <w:rPr>
+          <w:sz w:val="24"/>
+          <w:szCs w:val="24"/>
+        </w:rPr>
+        <w:t>Usamos la opción grafica de SQL Server para mostrar los primeros 1000 registros.</w:t>
+      </w:r>
+    </w:p>
+    <w:p>
+      <w:pPr>
+        <w:spacing w:line="360" w:lineRule="auto"/>
+        <w:ind w:left="720"/>
+        <w:jc w:val="both"/>
+        <w:rPr>
+          <w:sz w:val="24"/>
+          <w:szCs w:val="24"/>
+        </w:rPr>
+      </w:pPr>
+      <w:r>
+        <w:rPr>
+          <w:sz w:val="24"/>
+          <w:szCs w:val="24"/>
+        </w:rPr>
+        <w:t>Podemos ver q</w:t>
+      </w:r>
+      <w:r>
+        <w:rPr>
+          <w:sz w:val="24"/>
+          <w:szCs w:val="24"/>
+        </w:rPr>
+        <w:t>ue se ha borrado un registro.</w:t>
+      </w:r>
+    </w:p>
+    <w:p>
+      <w:pPr>
+        <w:spacing w:line="360" w:lineRule="auto"/>
+        <w:ind w:left="720"/>
+        <w:jc w:val="both"/>
+        <w:rPr>
+          <w:sz w:val="24"/>
+          <w:szCs w:val="24"/>
+        </w:rPr>
+      </w:pPr>
     </w:p>
     <w:p>
       <w:pPr>
@@ -4798,6 +5751,7 @@
       </w:pPr>
       <w:r>
         <w:rPr>
+          <w:noProof/>
           <w:sz w:val="24"/>
           <w:szCs w:val="24"/>
         </w:rPr>
@@ -4840,6 +5794,41 @@
     </w:p>
     <w:p>
       <w:pPr>
+        <w:spacing w:line="360" w:lineRule="auto"/>
+        <w:ind w:left="705"/>
+        <w:jc w:val="both"/>
+        <w:rPr>
+          <w:bCs/>
+          <w:sz w:val="24"/>
+          <w:szCs w:val="24"/>
+        </w:rPr>
+      </w:pPr>
+      <w:r>
+        <w:rPr>
+          <w:sz w:val="24"/>
+          <w:szCs w:val="24"/>
+        </w:rPr>
+        <w:tab/>
+      </w:r>
+      <w:r>
+        <w:rPr>
+          <w:bCs/>
+          <w:sz w:val="24"/>
+          <w:szCs w:val="24"/>
+        </w:rPr>
+        <w:t xml:space="preserve">Usamos DELETE FROM para especificar que queremos borrar los registros de la tabla Alumno donde </w:t>
+      </w:r>
+      <w:r>
+        <w:rPr>
+          <w:bCs/>
+          <w:sz w:val="24"/>
+          <w:szCs w:val="24"/>
+        </w:rPr>
+        <w:t>el grupo sea igual a 2 o 8.</w:t>
+      </w:r>
+    </w:p>
+    <w:p>
+      <w:pPr>
         <w:spacing w:after="160" w:line="259" w:lineRule="auto"/>
         <w:rPr>
           <w:sz w:val="24"/>
@@ -4889,6 +5878,7 @@
       <w:r>
         <w:rPr>
           <w:b/>
+          <w:noProof/>
           <w:sz w:val="24"/>
           <w:szCs w:val="24"/>
         </w:rPr>
@@ -4942,6 +5932,7 @@
       <w:r>
         <w:rPr>
           <w:b/>
+          <w:noProof/>
           <w:sz w:val="24"/>
           <w:szCs w:val="24"/>
         </w:rPr>
@@ -4994,6 +5985,7 @@
       </w:pPr>
       <w:r>
         <w:rPr>
+          <w:noProof/>
           <w:sz w:val="24"/>
           <w:szCs w:val="24"/>
         </w:rPr>
@@ -5036,6 +6028,49 @@
     </w:p>
     <w:p>
       <w:pPr>
+        <w:spacing w:line="360" w:lineRule="auto"/>
+        <w:ind w:left="720"/>
+        <w:jc w:val="both"/>
+        <w:rPr>
+          <w:sz w:val="24"/>
+          <w:szCs w:val="24"/>
+        </w:rPr>
+      </w:pPr>
+      <w:r>
+        <w:rPr>
+          <w:sz w:val="24"/>
+          <w:szCs w:val="24"/>
+        </w:rPr>
+        <w:t>Usamos la opción grafica de SQL Server para mostrar los primeros 1000 registros.</w:t>
+      </w:r>
+    </w:p>
+    <w:p>
+      <w:pPr>
+        <w:spacing w:line="360" w:lineRule="auto"/>
+        <w:ind w:left="720"/>
+        <w:jc w:val="both"/>
+        <w:rPr>
+          <w:sz w:val="24"/>
+          <w:szCs w:val="24"/>
+        </w:rPr>
+      </w:pPr>
+      <w:r>
+        <w:rPr>
+          <w:sz w:val="24"/>
+          <w:szCs w:val="24"/>
+        </w:rPr>
+        <w:t xml:space="preserve">Podemos ver que se </w:t>
+      </w:r>
+      <w:r>
+        <w:rPr>
+          <w:sz w:val="24"/>
+          <w:szCs w:val="24"/>
+        </w:rPr>
+        <w:t>borraron 2 registros.</w:t>
+      </w:r>
+    </w:p>
+    <w:p>
+      <w:pPr>
         <w:numPr>
           <w:ilvl w:val="0"/>
           <w:numId w:val="3"/>
@@ -5098,6 +6133,7 @@
       </w:pPr>
       <w:r>
         <w:rPr>
+          <w:noProof/>
           <w:sz w:val="24"/>
           <w:szCs w:val="24"/>
         </w:rPr>
@@ -5140,6 +6176,24 @@
     </w:p>
     <w:p>
       <w:pPr>
+        <w:spacing w:line="360" w:lineRule="auto"/>
+        <w:ind w:left="720"/>
+        <w:jc w:val="both"/>
+        <w:rPr>
+          <w:sz w:val="24"/>
+          <w:szCs w:val="24"/>
+        </w:rPr>
+      </w:pPr>
+      <w:r>
+        <w:rPr>
+          <w:sz w:val="24"/>
+          <w:szCs w:val="24"/>
+        </w:rPr>
+        <w:t>Usamos solamente DELETE FROM y el nombre de la tabla para borrar todos los registros de dicha tabla.</w:t>
+      </w:r>
+    </w:p>
+    <w:p>
+      <w:pPr>
         <w:spacing w:after="160" w:line="259" w:lineRule="auto"/>
         <w:rPr>
           <w:sz w:val="24"/>
@@ -5189,6 +6243,7 @@
       <w:r>
         <w:rPr>
           <w:b/>
+          <w:noProof/>
           <w:sz w:val="24"/>
           <w:szCs w:val="24"/>
         </w:rPr>
@@ -5242,6 +6297,7 @@
       <w:r>
         <w:rPr>
           <w:b/>
+          <w:noProof/>
           <w:sz w:val="24"/>
           <w:szCs w:val="24"/>
         </w:rPr>
@@ -5294,6 +6350,7 @@
       </w:pPr>
       <w:r>
         <w:rPr>
+          <w:noProof/>
           <w:sz w:val="24"/>
           <w:szCs w:val="24"/>
         </w:rPr>
@@ -5336,6 +6393,60 @@
     </w:p>
     <w:p>
       <w:pPr>
+        <w:spacing w:line="360" w:lineRule="auto"/>
+        <w:ind w:left="720"/>
+        <w:jc w:val="both"/>
+        <w:rPr>
+          <w:sz w:val="24"/>
+          <w:szCs w:val="24"/>
+        </w:rPr>
+      </w:pPr>
+      <w:r>
+        <w:rPr>
+          <w:sz w:val="24"/>
+          <w:szCs w:val="24"/>
+        </w:rPr>
+        <w:t>Usamos la opción grafica de SQL Server para mostrar los primeros 1000 registros.</w:t>
+      </w:r>
+    </w:p>
+    <w:p>
+      <w:pPr>
+        <w:spacing w:line="360" w:lineRule="auto"/>
+        <w:ind w:left="720"/>
+        <w:jc w:val="both"/>
+        <w:rPr>
+          <w:sz w:val="24"/>
+          <w:szCs w:val="24"/>
+        </w:rPr>
+      </w:pPr>
+      <w:r>
+        <w:rPr>
+          <w:sz w:val="24"/>
+          <w:szCs w:val="24"/>
+        </w:rPr>
+        <w:t>Podemos ver que se ha</w:t>
+      </w:r>
+      <w:r>
+        <w:rPr>
+          <w:sz w:val="24"/>
+          <w:szCs w:val="24"/>
+        </w:rPr>
+        <w:t>n borrado todos los registros.</w:t>
+      </w:r>
+    </w:p>
+    <w:p>
+      <w:pPr>
+        <w:spacing w:line="360" w:lineRule="auto"/>
+        <w:ind w:left="720"/>
+        <w:jc w:val="both"/>
+        <w:rPr>
+          <w:sz w:val="24"/>
+          <w:szCs w:val="24"/>
+        </w:rPr>
+      </w:pPr>
+    </w:p>
+    <w:p>
+      <w:pPr>
         <w:spacing w:after="160" w:line="259" w:lineRule="auto"/>
         <w:rPr>
           <w:sz w:val="24"/>
@@ -5629,6 +6740,7 @@
       <w:r>
         <w:rPr>
           <w:b/>
+          <w:noProof/>
           <w:sz w:val="24"/>
           <w:szCs w:val="24"/>
         </w:rPr>
@@ -5679,6 +6791,88 @@
           <w:szCs w:val="24"/>
         </w:rPr>
       </w:pPr>
+      <w:r>
+        <w:rPr>
+          <w:sz w:val="24"/>
+          <w:szCs w:val="24"/>
+        </w:rPr>
+        <w:t xml:space="preserve">Hacemos </w:t>
+      </w:r>
+      <w:proofErr w:type="spellStart"/>
+      <w:r>
+        <w:rPr>
+          <w:sz w:val="24"/>
+          <w:szCs w:val="24"/>
+        </w:rPr>
+        <w:t>insercion</w:t>
+      </w:r>
+      <w:proofErr w:type="spellEnd"/>
+      <w:r>
+        <w:rPr>
+          <w:sz w:val="24"/>
+          <w:szCs w:val="24"/>
+        </w:rPr>
+        <w:t xml:space="preserve"> total dentro de la tabla intermedia </w:t>
+      </w:r>
+      <w:proofErr w:type="spellStart"/>
+      <w:r>
+        <w:rPr>
+          <w:sz w:val="24"/>
+          <w:szCs w:val="24"/>
+        </w:rPr>
+        <w:t>AlumnoPractica</w:t>
+      </w:r>
+      <w:proofErr w:type="spellEnd"/>
+      <w:r>
+        <w:rPr>
+          <w:sz w:val="24"/>
+          <w:szCs w:val="24"/>
+        </w:rPr>
+        <w:t xml:space="preserve">, pero esta lanza error debido a que los valores asignados a las llaves </w:t>
+      </w:r>
+      <w:proofErr w:type="spellStart"/>
+      <w:r>
+        <w:rPr>
+          <w:sz w:val="24"/>
+          <w:szCs w:val="24"/>
+        </w:rPr>
+        <w:t>foraneas</w:t>
+      </w:r>
+      <w:proofErr w:type="spellEnd"/>
+      <w:r>
+        <w:rPr>
+          <w:sz w:val="24"/>
+          <w:szCs w:val="24"/>
+        </w:rPr>
+        <w:t xml:space="preserve"> de las tablas alumno y </w:t>
+      </w:r>
+      <w:proofErr w:type="spellStart"/>
+      <w:r>
+        <w:rPr>
+          <w:sz w:val="24"/>
+          <w:szCs w:val="24"/>
+        </w:rPr>
+        <w:t>practica</w:t>
+      </w:r>
+      <w:proofErr w:type="spellEnd"/>
+      <w:r>
+        <w:rPr>
+          <w:sz w:val="24"/>
+          <w:szCs w:val="24"/>
+        </w:rPr>
+        <w:t>, no existen en dichas tablas.</w:t>
+      </w:r>
+    </w:p>
+    <w:p>
+      <w:pPr>
+        <w:spacing w:line="360" w:lineRule="auto"/>
+        <w:ind w:left="720"/>
+        <w:jc w:val="both"/>
+        <w:rPr>
+          <w:sz w:val="24"/>
+          <w:szCs w:val="24"/>
+        </w:rPr>
+      </w:pPr>
     </w:p>
     <w:p>
       <w:pPr>
@@ -5740,6 +6934,7 @@
       <w:r>
         <w:rPr>
           <w:b/>
+          <w:noProof/>
           <w:sz w:val="24"/>
           <w:szCs w:val="24"/>
         </w:rPr>
@@ -5794,6 +6989,7 @@
       <w:r>
         <w:rPr>
           <w:b/>
+          <w:noProof/>
           <w:sz w:val="24"/>
           <w:szCs w:val="24"/>
         </w:rPr>
@@ -5848,6 +7044,7 @@
       <w:r>
         <w:rPr>
           <w:b/>
+          <w:noProof/>
           <w:sz w:val="24"/>
           <w:szCs w:val="24"/>
         </w:rPr>
@@ -5890,6 +7087,61 @@
     </w:p>
     <w:p>
       <w:pPr>
+        <w:spacing w:line="360" w:lineRule="auto"/>
+        <w:ind w:left="720"/>
+        <w:jc w:val="both"/>
+        <w:rPr>
+          <w:sz w:val="24"/>
+          <w:szCs w:val="24"/>
+        </w:rPr>
+      </w:pPr>
+      <w:r>
+        <w:rPr>
+          <w:sz w:val="24"/>
+          <w:szCs w:val="24"/>
+        </w:rPr>
+        <w:t>Usamos la opción grafica de SQL Server para mostrar los primeros 1000 registros.</w:t>
+      </w:r>
+    </w:p>
+    <w:p>
+      <w:pPr>
+        <w:spacing w:line="360" w:lineRule="auto"/>
+        <w:ind w:left="720"/>
+        <w:jc w:val="both"/>
+        <w:rPr>
+          <w:sz w:val="24"/>
+          <w:szCs w:val="24"/>
+        </w:rPr>
+      </w:pPr>
+      <w:r>
+        <w:rPr>
+          <w:sz w:val="24"/>
+          <w:szCs w:val="24"/>
+        </w:rPr>
+        <w:t xml:space="preserve">Podemos ver que </w:t>
+      </w:r>
+      <w:r>
+        <w:rPr>
+          <w:sz w:val="24"/>
+          <w:szCs w:val="24"/>
+        </w:rPr>
+        <w:t>no hay registros.</w:t>
+      </w:r>
+    </w:p>
+    <w:p>
+      <w:pPr>
+        <w:spacing w:line="360" w:lineRule="auto"/>
+        <w:ind w:left="720"/>
+        <w:jc w:val="both"/>
+        <w:rPr>
+          <w:b/>
+          <w:sz w:val="24"/>
+          <w:szCs w:val="24"/>
+        </w:rPr>
+      </w:pPr>
+    </w:p>
+    <w:p>
+      <w:pPr>
         <w:spacing w:after="160" w:line="259" w:lineRule="auto"/>
         <w:rPr>
           <w:b/>
@@ -6316,6 +7568,7 @@
       </w:pPr>
       <w:r>
         <w:rPr>
+          <w:noProof/>
           <w:sz w:val="24"/>
           <w:szCs w:val="24"/>
         </w:rPr>
@@ -6382,7 +7635,21 @@
           <w:sz w:val="24"/>
           <w:szCs w:val="24"/>
         </w:rPr>
-        <w:t>Insertamos registros en ambas tablas fuertes (Debido a que es una relación de muchos a muchos);</w:t>
+        <w:t xml:space="preserve">Insertamos registros </w:t>
+      </w:r>
+      <w:r>
+        <w:rPr>
+          <w:sz w:val="24"/>
+          <w:szCs w:val="24"/>
+        </w:rPr>
+        <w:t xml:space="preserve">masivamente </w:t>
+      </w:r>
+      <w:r>
+        <w:rPr>
+          <w:sz w:val="24"/>
+          <w:szCs w:val="24"/>
+        </w:rPr>
+        <w:t>en ambas tablas fuertes (Debido a que es una relación de muchos a muchos);</w:t>
       </w:r>
     </w:p>
     <w:p>
@@ -6480,6 +7747,7 @@
       <w:r>
         <w:rPr>
           <w:b/>
+          <w:noProof/>
           <w:sz w:val="24"/>
           <w:szCs w:val="24"/>
         </w:rPr>
@@ -6534,6 +7802,7 @@
       <w:r>
         <w:rPr>
           <w:b/>
+          <w:noProof/>
           <w:sz w:val="24"/>
           <w:szCs w:val="24"/>
         </w:rPr>
@@ -6588,6 +7857,7 @@
       <w:r>
         <w:rPr>
           <w:b/>
+          <w:noProof/>
           <w:sz w:val="24"/>
           <w:szCs w:val="24"/>
         </w:rPr>
@@ -6660,6 +7930,7 @@
       </w:pPr>
       <w:r>
         <w:rPr>
+          <w:noProof/>
           <w:sz w:val="24"/>
           <w:szCs w:val="24"/>
         </w:rPr>
@@ -6712,6 +7983,7 @@
       </w:pPr>
       <w:r>
         <w:rPr>
+          <w:noProof/>
           <w:sz w:val="24"/>
           <w:szCs w:val="24"/>
         </w:rPr>
@@ -6763,6 +8035,7 @@
       </w:pPr>
       <w:r>
         <w:rPr>
+          <w:noProof/>
           <w:sz w:val="24"/>
           <w:szCs w:val="24"/>
         </w:rPr>
@@ -6802,6 +8075,59 @@
           </wp:inline>
         </w:drawing>
       </w:r>
+    </w:p>
+    <w:p>
+      <w:pPr>
+        <w:spacing w:line="360" w:lineRule="auto"/>
+        <w:ind w:left="720"/>
+        <w:jc w:val="both"/>
+        <w:rPr>
+          <w:sz w:val="24"/>
+          <w:szCs w:val="24"/>
+        </w:rPr>
+      </w:pPr>
+      <w:r>
+        <w:rPr>
+          <w:sz w:val="24"/>
+          <w:szCs w:val="24"/>
+        </w:rPr>
+        <w:t>Usamos la opción grafica de SQL Server para mostrar los primeros 1000 registros.</w:t>
+      </w:r>
+    </w:p>
+    <w:p>
+      <w:pPr>
+        <w:spacing w:line="360" w:lineRule="auto"/>
+        <w:ind w:left="720"/>
+        <w:jc w:val="both"/>
+        <w:rPr>
+          <w:sz w:val="24"/>
+          <w:szCs w:val="24"/>
+        </w:rPr>
+      </w:pPr>
+      <w:r>
+        <w:rPr>
+          <w:sz w:val="24"/>
+          <w:szCs w:val="24"/>
+        </w:rPr>
+        <w:t xml:space="preserve">Podemos ver que </w:t>
+      </w:r>
+      <w:r>
+        <w:rPr>
+          <w:sz w:val="24"/>
+          <w:szCs w:val="24"/>
+        </w:rPr>
+        <w:t>si se insertaron los registros en ambas tablas.</w:t>
+      </w:r>
+    </w:p>
+    <w:p>
+      <w:pPr>
+        <w:spacing w:after="160" w:line="259" w:lineRule="auto"/>
+        <w:ind w:firstLine="708"/>
+        <w:rPr>
+          <w:sz w:val="24"/>
+          <w:szCs w:val="24"/>
+        </w:rPr>
+      </w:pPr>
       <w:r>
         <w:rPr>
           <w:sz w:val="24"/>
@@ -7468,6 +8794,7 @@
       </w:pPr>
       <w:r>
         <w:rPr>
+          <w:noProof/>
           <w:sz w:val="24"/>
           <w:szCs w:val="24"/>
         </w:rPr>
@@ -7523,7 +8850,23 @@
           <w:sz w:val="24"/>
           <w:szCs w:val="24"/>
         </w:rPr>
-        <w:t xml:space="preserve"> </w:t>
+        <w:t xml:space="preserve">Insertamos masivamente en la tabla </w:t>
+      </w:r>
+      <w:proofErr w:type="spellStart"/>
+      <w:r>
+        <w:rPr>
+          <w:sz w:val="24"/>
+          <w:szCs w:val="24"/>
+        </w:rPr>
+        <w:t>AlumnoPractica</w:t>
+      </w:r>
+      <w:proofErr w:type="spellEnd"/>
+      <w:r>
+        <w:rPr>
+          <w:sz w:val="24"/>
+          <w:szCs w:val="24"/>
+        </w:rPr>
+        <w:t xml:space="preserve"> teniendo en cuenta que debemos usar matriculas y números de practicas ya existentes. Además de esto insertamos una fecha y la nota de dicha práctica.</w:t>
       </w:r>
     </w:p>
     <w:p>
@@ -7603,6 +8946,7 @@
       <w:r>
         <w:rPr>
           <w:b/>
+          <w:noProof/>
           <w:sz w:val="24"/>
           <w:szCs w:val="24"/>
         </w:rPr>
@@ -7657,6 +9001,7 @@
       <w:r>
         <w:rPr>
           <w:b/>
+          <w:noProof/>
           <w:sz w:val="24"/>
           <w:szCs w:val="24"/>
         </w:rPr>
@@ -7711,6 +9056,7 @@
       <w:r>
         <w:rPr>
           <w:b/>
+          <w:noProof/>
           <w:sz w:val="24"/>
           <w:szCs w:val="24"/>
         </w:rPr>
@@ -7753,6 +9099,58 @@
     </w:p>
     <w:p>
       <w:pPr>
+        <w:spacing w:line="360" w:lineRule="auto"/>
+        <w:ind w:left="720"/>
+        <w:jc w:val="both"/>
+        <w:rPr>
+          <w:sz w:val="24"/>
+          <w:szCs w:val="24"/>
+        </w:rPr>
+      </w:pPr>
+      <w:r>
+        <w:rPr>
+          <w:sz w:val="24"/>
+          <w:szCs w:val="24"/>
+        </w:rPr>
+        <w:t>Usamos la opción grafica de SQL Server para mostrar los primeros 1000 registros.</w:t>
+      </w:r>
+    </w:p>
+    <w:p>
+      <w:pPr>
+        <w:spacing w:line="360" w:lineRule="auto"/>
+        <w:ind w:left="720"/>
+        <w:jc w:val="both"/>
+        <w:rPr>
+          <w:sz w:val="24"/>
+          <w:szCs w:val="24"/>
+        </w:rPr>
+      </w:pPr>
+      <w:r>
+        <w:rPr>
+          <w:sz w:val="24"/>
+          <w:szCs w:val="24"/>
+        </w:rPr>
+        <w:t xml:space="preserve">Podemos ver que si se insertaron los registros </w:t>
+      </w:r>
+      <w:r>
+        <w:rPr>
+          <w:sz w:val="24"/>
+          <w:szCs w:val="24"/>
+        </w:rPr>
+        <w:t>en la tabla intermedia.</w:t>
+      </w:r>
+    </w:p>
+    <w:p>
+      <w:pPr>
+        <w:spacing w:after="160" w:line="259" w:lineRule="auto"/>
+        <w:rPr>
+          <w:sz w:val="24"/>
+          <w:szCs w:val="24"/>
+        </w:rPr>
+      </w:pPr>
+    </w:p>
+    <w:p>
+      <w:pPr>
         <w:numPr>
           <w:ilvl w:val="0"/>
           <w:numId w:val="3"/>
@@ -7801,16 +9199,14 @@
         </w:rPr>
         <w:t xml:space="preserve">registro insertado </w:t>
       </w:r>
-      <w:proofErr w:type="gramStart"/>
-      <w:r>
-        <w:rPr>
-          <w:sz w:val="24"/>
-          <w:szCs w:val="24"/>
-        </w:rPr>
-        <w:t>en  [</w:t>
+      <w:r>
+        <w:rPr>
+          <w:sz w:val="24"/>
+          <w:szCs w:val="24"/>
+        </w:rPr>
+        <w:t>en [</w:t>
       </w:r>
       <w:proofErr w:type="spellStart"/>
-      <w:proofErr w:type="gramEnd"/>
       <w:r>
         <w:rPr>
           <w:sz w:val="24"/>
@@ -7914,6 +9310,7 @@
       </w:pPr>
       <w:r>
         <w:rPr>
+          <w:noProof/>
           <w:sz w:val="24"/>
           <w:szCs w:val="24"/>
         </w:rPr>
@@ -7956,6 +9353,47 @@
     </w:p>
     <w:p>
       <w:pPr>
+        <w:spacing w:line="360" w:lineRule="auto"/>
+        <w:ind w:left="720"/>
+        <w:jc w:val="both"/>
+        <w:rPr>
+          <w:sz w:val="24"/>
+          <w:szCs w:val="24"/>
+        </w:rPr>
+      </w:pPr>
+      <w:r>
+        <w:rPr>
+          <w:sz w:val="24"/>
+          <w:szCs w:val="24"/>
+        </w:rPr>
+        <w:t xml:space="preserve">Usamos UPDATE en ambas tablas fuertes para cambiar los datos de un solo registro teniendo en cuenta una </w:t>
+      </w:r>
+      <w:proofErr w:type="spellStart"/>
+      <w:r>
+        <w:rPr>
+          <w:sz w:val="24"/>
+          <w:szCs w:val="24"/>
+        </w:rPr>
+        <w:t>condicion</w:t>
+      </w:r>
+      <w:proofErr w:type="spellEnd"/>
+      <w:r>
+        <w:rPr>
+          <w:sz w:val="24"/>
+          <w:szCs w:val="24"/>
+        </w:rPr>
+        <w:t xml:space="preserve">. En la tabla alumno donde la matricula sea </w:t>
+      </w:r>
+      <w:r>
+        <w:rPr>
+          <w:sz w:val="24"/>
+          <w:szCs w:val="24"/>
+        </w:rPr>
+        <w:t>001 la cambiamos por 020 y en la tabla practica donde el numero de practica sea 1 lo cambiamos por 8.</w:t>
+      </w:r>
+    </w:p>
+    <w:p>
+      <w:pPr>
         <w:spacing w:after="160" w:line="259" w:lineRule="auto"/>
         <w:rPr>
           <w:sz w:val="24"/>
@@ -8056,6 +9494,7 @@
       <w:r>
         <w:rPr>
           <w:b/>
+          <w:noProof/>
           <w:sz w:val="24"/>
           <w:szCs w:val="24"/>
         </w:rPr>
@@ -8110,6 +9549,7 @@
       <w:r>
         <w:rPr>
           <w:b/>
+          <w:noProof/>
           <w:sz w:val="24"/>
           <w:szCs w:val="24"/>
         </w:rPr>
@@ -8162,6 +9602,7 @@
       </w:pPr>
       <w:r>
         <w:rPr>
+          <w:noProof/>
           <w:sz w:val="24"/>
           <w:szCs w:val="24"/>
         </w:rPr>
@@ -8239,6 +9680,7 @@
       </w:r>
       <w:r>
         <w:rPr>
+          <w:noProof/>
           <w:sz w:val="24"/>
           <w:szCs w:val="24"/>
         </w:rPr>
@@ -8291,6 +9733,7 @@
       </w:pPr>
       <w:r>
         <w:rPr>
+          <w:noProof/>
           <w:sz w:val="24"/>
           <w:szCs w:val="24"/>
         </w:rPr>
@@ -8361,6 +9804,7 @@
       </w:r>
       <w:r>
         <w:rPr>
+          <w:noProof/>
           <w:sz w:val="24"/>
           <w:szCs w:val="24"/>
         </w:rPr>
@@ -8416,7 +9860,39 @@
           <w:sz w:val="24"/>
           <w:szCs w:val="24"/>
         </w:rPr>
-        <w:t xml:space="preserve">  </w:t>
+        <w:t>Usamos la opción grafica de SQL Server para mostrar los primeros 1000 registros</w:t>
+      </w:r>
+      <w:r>
+        <w:rPr>
+          <w:sz w:val="24"/>
+          <w:szCs w:val="24"/>
+        </w:rPr>
+        <w:t xml:space="preserve"> de ambas tablas</w:t>
+      </w:r>
+      <w:r>
+        <w:rPr>
+          <w:sz w:val="24"/>
+          <w:szCs w:val="24"/>
+        </w:rPr>
+        <w:t>.</w:t>
+      </w:r>
+    </w:p>
+    <w:p>
+      <w:pPr>
+        <w:spacing w:line="360" w:lineRule="auto"/>
+        <w:ind w:left="720"/>
+        <w:jc w:val="both"/>
+        <w:rPr>
+          <w:sz w:val="24"/>
+          <w:szCs w:val="24"/>
+        </w:rPr>
+      </w:pPr>
+      <w:r>
+        <w:rPr>
+          <w:sz w:val="24"/>
+          <w:szCs w:val="24"/>
+        </w:rPr>
+        <w:t>Podemos ver que los UPDATE realizados a cada tabla si tuvieron efecto.</w:t>
       </w:r>
     </w:p>
     <w:p>
@@ -8494,6 +9970,9 @@
         </w:rPr>
       </w:pPr>
       <w:r>
+        <w:rPr>
+          <w:noProof/>
+        </w:rPr>
         <w:drawing>
           <wp:inline distT="0" distB="0" distL="0" distR="0" wp14:anchorId="6A7068F3" wp14:editId="757731BA">
             <wp:extent cx="4086795" cy="1581371"/>
@@ -8543,6 +10022,9 @@
         </w:rPr>
       </w:pPr>
       <w:r>
+        <w:rPr>
+          <w:noProof/>
+        </w:rPr>
         <w:drawing>
           <wp:inline distT="0" distB="0" distL="0" distR="0" wp14:anchorId="78BBABA5" wp14:editId="52B4DB8A">
             <wp:extent cx="3229426" cy="1238423"/>
@@ -8598,6 +10080,7 @@
       </w:r>
       <w:r>
         <w:rPr>
+          <w:noProof/>
           <w:sz w:val="24"/>
           <w:szCs w:val="24"/>
         </w:rPr>
@@ -8640,6 +10123,67 @@
     </w:p>
     <w:p>
       <w:pPr>
+        <w:spacing w:line="360" w:lineRule="auto"/>
+        <w:ind w:left="720"/>
+        <w:jc w:val="both"/>
+        <w:rPr>
+          <w:sz w:val="24"/>
+          <w:szCs w:val="24"/>
+        </w:rPr>
+      </w:pPr>
+      <w:r>
+        <w:rPr>
+          <w:sz w:val="24"/>
+          <w:szCs w:val="24"/>
+        </w:rPr>
+        <w:t>Usamos la opción grafica de SQL Server para mostrar los primeros 1000 registros.</w:t>
+      </w:r>
+    </w:p>
+    <w:p>
+      <w:pPr>
+        <w:spacing w:line="360" w:lineRule="auto"/>
+        <w:ind w:firstLine="708"/>
+        <w:jc w:val="both"/>
+        <w:rPr>
+          <w:sz w:val="24"/>
+          <w:szCs w:val="24"/>
+        </w:rPr>
+      </w:pPr>
+      <w:r>
+        <w:rPr>
+          <w:sz w:val="24"/>
+          <w:szCs w:val="24"/>
+        </w:rPr>
+        <w:t xml:space="preserve">Podemos ver que si se </w:t>
+      </w:r>
+      <w:r>
+        <w:rPr>
+          <w:sz w:val="24"/>
+          <w:szCs w:val="24"/>
+        </w:rPr>
+        <w:t>actualizaron</w:t>
+      </w:r>
+      <w:r>
+        <w:rPr>
+          <w:sz w:val="24"/>
+          <w:szCs w:val="24"/>
+        </w:rPr>
+        <w:t xml:space="preserve"> los registros en la tabla intermedia.</w:t>
+      </w:r>
+    </w:p>
+    <w:p>
+      <w:pPr>
+        <w:spacing w:line="360" w:lineRule="auto"/>
+        <w:ind w:firstLine="708"/>
+        <w:jc w:val="both"/>
+        <w:rPr>
+          <w:sz w:val="24"/>
+          <w:szCs w:val="24"/>
+        </w:rPr>
+      </w:pPr>
+    </w:p>
+    <w:p>
+      <w:pPr>
         <w:numPr>
           <w:ilvl w:val="0"/>
           <w:numId w:val="3"/>
@@ -8847,62 +10391,13 @@
         <w:ind w:left="720"/>
         <w:jc w:val="both"/>
         <w:rPr>
-          <w:b/>
-          <w:sz w:val="24"/>
-          <w:szCs w:val="24"/>
-        </w:rPr>
-      </w:pPr>
-      <w:r>
-        <w:rPr>
-          <w:b/>
-          <w:sz w:val="24"/>
-          <w:szCs w:val="24"/>
-          <w:lang w:val="es-MX"/>
-        </w:rPr>
-        <w:tab/>
-      </w:r>
-      <w:r>
-        <w:rPr>
-          <w:b/>
-          <w:sz w:val="24"/>
-          <w:szCs w:val="24"/>
-          <w:lang w:val="es-MX"/>
-        </w:rPr>
-        <w:tab/>
-      </w:r>
-      <w:r>
-        <w:rPr>
-          <w:b/>
-          <w:sz w:val="24"/>
-          <w:szCs w:val="24"/>
-          <w:lang w:val="es-MX"/>
-        </w:rPr>
-        <w:tab/>
-      </w:r>
-    </w:p>
-    <w:p>
-      <w:pPr>
-        <w:spacing w:line="360" w:lineRule="auto"/>
-        <w:ind w:left="720"/>
-        <w:jc w:val="both"/>
-        <w:rPr>
-          <w:sz w:val="24"/>
-          <w:szCs w:val="24"/>
-        </w:rPr>
-      </w:pPr>
-    </w:p>
-    <w:p>
-      <w:pPr>
-        <w:spacing w:line="360" w:lineRule="auto"/>
-        <w:ind w:left="720"/>
-        <w:jc w:val="both"/>
-        <w:rPr>
-          <w:sz w:val="24"/>
-          <w:szCs w:val="24"/>
-        </w:rPr>
-      </w:pPr>
-      <w:r>
-        <w:rPr>
+          <w:sz w:val="24"/>
+          <w:szCs w:val="24"/>
+        </w:rPr>
+      </w:pPr>
+      <w:r>
+        <w:rPr>
+          <w:noProof/>
           <w:sz w:val="24"/>
           <w:szCs w:val="24"/>
         </w:rPr>
@@ -8945,6 +10440,31 @@
     </w:p>
     <w:p>
       <w:pPr>
+        <w:spacing w:line="360" w:lineRule="auto"/>
+        <w:ind w:left="720"/>
+        <w:jc w:val="both"/>
+        <w:rPr>
+          <w:sz w:val="24"/>
+          <w:szCs w:val="24"/>
+        </w:rPr>
+      </w:pPr>
+      <w:r>
+        <w:rPr>
+          <w:sz w:val="24"/>
+          <w:szCs w:val="24"/>
+        </w:rPr>
+        <w:t xml:space="preserve">Usamos UPDATE en la tabla intermedia para cambiar la Matricula por 002 y el numero de practica P por 4 en </w:t>
+      </w:r>
+      <w:r>
+        <w:rPr>
+          <w:sz w:val="24"/>
+          <w:szCs w:val="24"/>
+        </w:rPr>
+        <w:t>el registro número cuatro 4 donde cuya matricula sea igual a 003 y su numero de practica sea 2.</w:t>
+      </w:r>
+    </w:p>
+    <w:p>
+      <w:pPr>
         <w:spacing w:after="160" w:line="259" w:lineRule="auto"/>
         <w:rPr>
           <w:sz w:val="24"/>
@@ -9030,6 +10550,9 @@
         </w:rPr>
       </w:pPr>
       <w:r>
+        <w:rPr>
+          <w:noProof/>
+        </w:rPr>
         <w:drawing>
           <wp:inline distT="0" distB="0" distL="0" distR="0" wp14:anchorId="77DA5CC7" wp14:editId="0F262CE4">
             <wp:extent cx="4086795" cy="1581371"/>
@@ -9079,6 +10602,9 @@
         </w:rPr>
       </w:pPr>
       <w:r>
+        <w:rPr>
+          <w:noProof/>
+        </w:rPr>
         <w:drawing>
           <wp:inline distT="0" distB="0" distL="0" distR="0" wp14:anchorId="4694DE33" wp14:editId="581D2D48">
             <wp:extent cx="3229426" cy="1238423"/>
@@ -9130,6 +10656,7 @@
       <w:r>
         <w:rPr>
           <w:b/>
+          <w:noProof/>
           <w:sz w:val="24"/>
           <w:szCs w:val="24"/>
         </w:rPr>
@@ -9172,6 +10699,65 @@
     </w:p>
     <w:p>
       <w:pPr>
+        <w:spacing w:line="360" w:lineRule="auto"/>
+        <w:ind w:left="720"/>
+        <w:jc w:val="both"/>
+        <w:rPr>
+          <w:sz w:val="24"/>
+          <w:szCs w:val="24"/>
+        </w:rPr>
+      </w:pPr>
+      <w:r>
+        <w:rPr>
+          <w:sz w:val="24"/>
+          <w:szCs w:val="24"/>
+        </w:rPr>
+        <w:t>Usamos la opción grafica de SQL Server para mostrar los primeros 1000 registros.</w:t>
+      </w:r>
+    </w:p>
+    <w:p>
+      <w:pPr>
+        <w:spacing w:line="360" w:lineRule="auto"/>
+        <w:ind w:firstLine="708"/>
+        <w:jc w:val="both"/>
+        <w:rPr>
+          <w:sz w:val="24"/>
+          <w:szCs w:val="24"/>
+        </w:rPr>
+      </w:pPr>
+      <w:r>
+        <w:rPr>
+          <w:sz w:val="24"/>
+          <w:szCs w:val="24"/>
+        </w:rPr>
+        <w:t xml:space="preserve">Podemos ver que si se </w:t>
+      </w:r>
+      <w:r>
+        <w:rPr>
+          <w:sz w:val="24"/>
+          <w:szCs w:val="24"/>
+        </w:rPr>
+        <w:t xml:space="preserve">actualizo el registro </w:t>
+      </w:r>
+      <w:proofErr w:type="spellStart"/>
+      <w:r>
+        <w:rPr>
+          <w:sz w:val="24"/>
+          <w:szCs w:val="24"/>
+        </w:rPr>
+        <w:t>numero</w:t>
+      </w:r>
+      <w:proofErr w:type="spellEnd"/>
+      <w:r>
+        <w:rPr>
+          <w:sz w:val="24"/>
+          <w:szCs w:val="24"/>
+        </w:rPr>
+        <w:t xml:space="preserve"> cuatro.</w:t>
+      </w:r>
+    </w:p>
+    <w:p>
+      <w:pPr>
         <w:spacing w:after="160" w:line="259" w:lineRule="auto"/>
         <w:rPr>
           <w:sz w:val="24"/>
@@ -9284,6 +10870,7 @@
       <w:r>
         <w:rPr>
           <w:b/>
+          <w:noProof/>
           <w:sz w:val="24"/>
           <w:szCs w:val="24"/>
         </w:rPr>
@@ -9338,6 +10925,7 @@
       <w:r>
         <w:rPr>
           <w:b/>
+          <w:noProof/>
           <w:sz w:val="24"/>
           <w:szCs w:val="24"/>
         </w:rPr>
@@ -9390,6 +10978,7 @@
       </w:pPr>
       <w:r>
         <w:rPr>
+          <w:noProof/>
           <w:sz w:val="24"/>
           <w:szCs w:val="24"/>
         </w:rPr>
@@ -9467,6 +11056,7 @@
       </w:r>
       <w:r>
         <w:rPr>
+          <w:noProof/>
           <w:sz w:val="24"/>
           <w:szCs w:val="24"/>
         </w:rPr>
@@ -9519,6 +11109,7 @@
       </w:pPr>
       <w:r>
         <w:rPr>
+          <w:noProof/>
           <w:sz w:val="24"/>
           <w:szCs w:val="24"/>
         </w:rPr>
@@ -9578,6 +11169,7 @@
       </w:r>
       <w:r>
         <w:rPr>
+          <w:noProof/>
           <w:sz w:val="24"/>
           <w:szCs w:val="24"/>
         </w:rPr>
@@ -9628,15 +11220,30 @@
           <w:szCs w:val="24"/>
         </w:rPr>
       </w:pPr>
+      <w:r>
+        <w:rPr>
+          <w:sz w:val="24"/>
+          <w:szCs w:val="24"/>
+        </w:rPr>
+        <w:t>Usamos la opción grafica de SQL Server para mostrar los primeros 1000 registros de ambas tablas.</w:t>
+      </w:r>
     </w:p>
     <w:p>
       <w:pPr>
         <w:spacing w:after="160" w:line="259" w:lineRule="auto"/>
-        <w:rPr>
-          <w:sz w:val="24"/>
-          <w:szCs w:val="24"/>
-        </w:rPr>
-      </w:pPr>
+        <w:ind w:left="705"/>
+        <w:rPr>
+          <w:sz w:val="24"/>
+          <w:szCs w:val="24"/>
+        </w:rPr>
+      </w:pPr>
+      <w:r>
+        <w:rPr>
+          <w:sz w:val="24"/>
+          <w:szCs w:val="24"/>
+        </w:rPr>
+        <w:t>Podemos ver que los registros de las tablas fuertes siguen intactos debido a que los cambios solo fueron hechos en la tabla intermedia.</w:t>
+      </w:r>
       <w:r>
         <w:rPr>
           <w:sz w:val="24"/>
@@ -9748,6 +11355,7 @@
       <w:r>
         <w:rPr>
           <w:bCs/>
+          <w:noProof/>
           <w:sz w:val="24"/>
           <w:szCs w:val="24"/>
         </w:rPr>
@@ -9790,6 +11398,26 @@
     </w:p>
     <w:p>
       <w:pPr>
+        <w:spacing w:line="360" w:lineRule="auto"/>
+        <w:ind w:left="720"/>
+        <w:jc w:val="both"/>
+        <w:rPr>
+          <w:bCs/>
+          <w:sz w:val="24"/>
+          <w:szCs w:val="24"/>
+        </w:rPr>
+      </w:pPr>
+      <w:r>
+        <w:rPr>
+          <w:bCs/>
+          <w:sz w:val="24"/>
+          <w:szCs w:val="24"/>
+        </w:rPr>
+        <w:t>Usamos DELETE FROM para especificar que queremos borrar los registros de la tabla alumno donde matricula sea igual a 003.</w:t>
+      </w:r>
+    </w:p>
+    <w:p>
+      <w:pPr>
         <w:spacing w:after="160" w:line="259" w:lineRule="auto"/>
         <w:rPr>
           <w:bCs/>
@@ -9890,6 +11518,9 @@
         <w:t xml:space="preserve"> </w:t>
       </w:r>
       <w:r>
+        <w:rPr>
+          <w:noProof/>
+        </w:rPr>
         <w:drawing>
           <wp:inline distT="0" distB="0" distL="0" distR="0" wp14:anchorId="5CAC04E5" wp14:editId="4E44BFA0">
             <wp:extent cx="3677163" cy="1971950"/>
@@ -9939,6 +11570,9 @@
         </w:rPr>
       </w:pPr>
       <w:r>
+        <w:rPr>
+          <w:noProof/>
+        </w:rPr>
         <w:drawing>
           <wp:inline distT="0" distB="0" distL="0" distR="0" wp14:anchorId="3E782F52" wp14:editId="23BC4098">
             <wp:extent cx="3229426" cy="1238423"/>
@@ -9988,6 +11622,7 @@
       </w:pPr>
       <w:r>
         <w:rPr>
+          <w:noProof/>
           <w:sz w:val="24"/>
           <w:szCs w:val="24"/>
         </w:rPr>
@@ -10064,6 +11699,9 @@
         <w:t xml:space="preserve"> </w:t>
       </w:r>
       <w:r>
+        <w:rPr>
+          <w:noProof/>
+        </w:rPr>
         <w:drawing>
           <wp:inline distT="0" distB="0" distL="0" distR="0" wp14:anchorId="5CE0BFB6" wp14:editId="35279337">
             <wp:extent cx="3314700" cy="1336719"/>
@@ -10112,6 +11750,9 @@
         </w:rPr>
       </w:pPr>
       <w:r>
+        <w:rPr>
+          <w:noProof/>
+        </w:rPr>
         <w:drawing>
           <wp:inline distT="0" distB="0" distL="0" distR="0" wp14:anchorId="4A47869D" wp14:editId="35040283">
             <wp:extent cx="2847975" cy="955333"/>
@@ -10168,6 +11809,7 @@
       </w:r>
       <w:r>
         <w:rPr>
+          <w:noProof/>
           <w:sz w:val="24"/>
           <w:szCs w:val="24"/>
         </w:rPr>
@@ -10210,6 +11852,49 @@
     </w:p>
     <w:p>
       <w:pPr>
+        <w:spacing w:line="360" w:lineRule="auto"/>
+        <w:ind w:left="720"/>
+        <w:jc w:val="both"/>
+        <w:rPr>
+          <w:sz w:val="24"/>
+          <w:szCs w:val="24"/>
+        </w:rPr>
+      </w:pPr>
+      <w:r>
+        <w:rPr>
+          <w:sz w:val="24"/>
+          <w:szCs w:val="24"/>
+        </w:rPr>
+        <w:t>Usamos la opción grafica de SQL Server para mostrar los primeros 1000 registros de ambas tablas.</w:t>
+      </w:r>
+    </w:p>
+    <w:p>
+      <w:pPr>
+        <w:pStyle w:val="Prrafodelista"/>
+        <w:spacing w:line="360" w:lineRule="auto"/>
+        <w:jc w:val="both"/>
+        <w:rPr>
+          <w:sz w:val="24"/>
+          <w:szCs w:val="24"/>
+        </w:rPr>
+      </w:pPr>
+      <w:r>
+        <w:rPr>
+          <w:sz w:val="24"/>
+          <w:szCs w:val="24"/>
+        </w:rPr>
+        <w:t xml:space="preserve">Podemos ver que </w:t>
+      </w:r>
+      <w:r>
+        <w:rPr>
+          <w:sz w:val="24"/>
+          <w:szCs w:val="24"/>
+        </w:rPr>
+        <w:t>se elimino un registro de la tabla Alumnos y la tabla Practica sigue intacta.</w:t>
+      </w:r>
+    </w:p>
+    <w:p>
+      <w:pPr>
         <w:spacing w:after="160" w:line="259" w:lineRule="auto"/>
         <w:rPr>
           <w:sz w:val="24"/>
@@ -10294,6 +11979,9 @@
         </w:rPr>
       </w:pPr>
       <w:r>
+        <w:rPr>
+          <w:noProof/>
+        </w:rPr>
         <w:drawing>
           <wp:inline distT="0" distB="0" distL="0" distR="0" wp14:anchorId="00B3D744" wp14:editId="0E560121">
             <wp:extent cx="4086795" cy="1581371"/>
@@ -10343,6 +12031,9 @@
         </w:rPr>
       </w:pPr>
       <w:r>
+        <w:rPr>
+          <w:noProof/>
+        </w:rPr>
         <w:drawing>
           <wp:inline distT="0" distB="0" distL="0" distR="0" wp14:anchorId="14761606" wp14:editId="1137AAA7">
             <wp:extent cx="3229426" cy="1238423"/>
@@ -10392,6 +12083,7 @@
       </w:pPr>
       <w:r>
         <w:rPr>
+          <w:noProof/>
           <w:sz w:val="24"/>
           <w:szCs w:val="24"/>
         </w:rPr>
@@ -10435,6 +12127,49 @@
     <w:p>
       <w:pPr>
         <w:spacing w:line="360" w:lineRule="auto"/>
+        <w:ind w:left="720"/>
+        <w:jc w:val="both"/>
+        <w:rPr>
+          <w:sz w:val="24"/>
+          <w:szCs w:val="24"/>
+        </w:rPr>
+      </w:pPr>
+      <w:r>
+        <w:rPr>
+          <w:sz w:val="24"/>
+          <w:szCs w:val="24"/>
+        </w:rPr>
+        <w:t>Usamos la opción grafica de SQL Server para mostrar los primeros 1000 registros.</w:t>
+      </w:r>
+    </w:p>
+    <w:p>
+      <w:pPr>
+        <w:spacing w:line="360" w:lineRule="auto"/>
+        <w:ind w:left="708"/>
+        <w:jc w:val="both"/>
+        <w:rPr>
+          <w:sz w:val="24"/>
+          <w:szCs w:val="24"/>
+        </w:rPr>
+      </w:pPr>
+      <w:r>
+        <w:rPr>
+          <w:sz w:val="24"/>
+          <w:szCs w:val="24"/>
+        </w:rPr>
+        <w:t xml:space="preserve">Podemos ver que </w:t>
+      </w:r>
+      <w:r>
+        <w:rPr>
+          <w:sz w:val="24"/>
+          <w:szCs w:val="24"/>
+        </w:rPr>
+        <w:t>se eliminaron los registros vinculados al registro eliminado en la tabla Alumno.</w:t>
+      </w:r>
+    </w:p>
+    <w:p>
+      <w:pPr>
+        <w:spacing w:line="360" w:lineRule="auto"/>
         <w:ind w:left="708"/>
         <w:jc w:val="both"/>
         <w:rPr>
@@ -10539,6 +12274,7 @@
       </w:pPr>
       <w:r>
         <w:rPr>
+          <w:noProof/>
           <w:sz w:val="24"/>
           <w:szCs w:val="24"/>
         </w:rPr>
@@ -10589,6 +12325,29 @@
           <w:szCs w:val="24"/>
         </w:rPr>
       </w:pPr>
+      <w:r>
+        <w:rPr>
+          <w:sz w:val="24"/>
+          <w:szCs w:val="24"/>
+        </w:rPr>
+        <w:t xml:space="preserve">Usamos DELETE FROM para especificar que queremos borrar los registros de la tabla </w:t>
+      </w:r>
+      <w:proofErr w:type="spellStart"/>
+      <w:r>
+        <w:rPr>
+          <w:sz w:val="24"/>
+          <w:szCs w:val="24"/>
+        </w:rPr>
+        <w:t>AlumnoPractica</w:t>
+      </w:r>
+      <w:proofErr w:type="spellEnd"/>
+      <w:r>
+        <w:rPr>
+          <w:sz w:val="24"/>
+          <w:szCs w:val="24"/>
+        </w:rPr>
+        <w:t xml:space="preserve"> donde la nota sea igual a 1.</w:t>
+      </w:r>
     </w:p>
     <w:p>
       <w:pPr>
@@ -10676,6 +12435,9 @@
         </w:rPr>
       </w:pPr>
       <w:r>
+        <w:rPr>
+          <w:noProof/>
+        </w:rPr>
         <w:drawing>
           <wp:inline distT="0" distB="0" distL="0" distR="0" wp14:anchorId="2F494571" wp14:editId="28F9C151">
             <wp:extent cx="4086795" cy="1581371"/>
@@ -10725,6 +12487,9 @@
         </w:rPr>
       </w:pPr>
       <w:r>
+        <w:rPr>
+          <w:noProof/>
+        </w:rPr>
         <w:drawing>
           <wp:inline distT="0" distB="0" distL="0" distR="0" wp14:anchorId="1079FBEC" wp14:editId="32C248C1">
             <wp:extent cx="3229426" cy="1238423"/>
@@ -10774,6 +12539,7 @@
       </w:pPr>
       <w:r>
         <w:rPr>
+          <w:noProof/>
           <w:sz w:val="24"/>
           <w:szCs w:val="24"/>
         </w:rPr>
@@ -10816,6 +12582,49 @@
     </w:p>
     <w:p>
       <w:pPr>
+        <w:spacing w:line="360" w:lineRule="auto"/>
+        <w:ind w:left="720"/>
+        <w:jc w:val="both"/>
+        <w:rPr>
+          <w:sz w:val="24"/>
+          <w:szCs w:val="24"/>
+        </w:rPr>
+      </w:pPr>
+      <w:r>
+        <w:rPr>
+          <w:sz w:val="24"/>
+          <w:szCs w:val="24"/>
+        </w:rPr>
+        <w:t>Usamos la opción grafica de SQL Server para mostrar los primeros 1000 registros.</w:t>
+      </w:r>
+    </w:p>
+    <w:p>
+      <w:pPr>
+        <w:spacing w:line="360" w:lineRule="auto"/>
+        <w:ind w:left="708"/>
+        <w:jc w:val="both"/>
+        <w:rPr>
+          <w:sz w:val="24"/>
+          <w:szCs w:val="24"/>
+        </w:rPr>
+      </w:pPr>
+      <w:r>
+        <w:rPr>
+          <w:sz w:val="24"/>
+          <w:szCs w:val="24"/>
+        </w:rPr>
+        <w:t xml:space="preserve">Podemos ver que se </w:t>
+      </w:r>
+      <w:r>
+        <w:rPr>
+          <w:sz w:val="24"/>
+          <w:szCs w:val="24"/>
+        </w:rPr>
+        <w:t>eliminaron los registros donde la nota sea 1.</w:t>
+      </w:r>
+    </w:p>
+    <w:p>
+      <w:pPr>
         <w:spacing w:after="160" w:line="259" w:lineRule="auto"/>
         <w:rPr>
           <w:sz w:val="24"/>
@@ -10926,6 +12735,9 @@
         <w:t xml:space="preserve"> </w:t>
       </w:r>
       <w:r>
+        <w:rPr>
+          <w:noProof/>
+        </w:rPr>
         <w:drawing>
           <wp:inline distT="0" distB="0" distL="0" distR="0" wp14:anchorId="52AA3D25" wp14:editId="67F8941F">
             <wp:extent cx="3677163" cy="1971950"/>
@@ -10975,6 +12787,9 @@
         </w:rPr>
       </w:pPr>
       <w:r>
+        <w:rPr>
+          <w:noProof/>
+        </w:rPr>
         <w:drawing>
           <wp:inline distT="0" distB="0" distL="0" distR="0" wp14:anchorId="465767BE" wp14:editId="2233AEE1">
             <wp:extent cx="3229426" cy="1238423"/>
@@ -11024,6 +12839,7 @@
       </w:pPr>
       <w:r>
         <w:rPr>
+          <w:noProof/>
           <w:sz w:val="24"/>
           <w:szCs w:val="24"/>
         </w:rPr>
@@ -11100,6 +12916,9 @@
         <w:t xml:space="preserve"> </w:t>
       </w:r>
       <w:r>
+        <w:rPr>
+          <w:noProof/>
+        </w:rPr>
         <w:drawing>
           <wp:inline distT="0" distB="0" distL="0" distR="0" wp14:anchorId="330CF05D" wp14:editId="126DF954">
             <wp:extent cx="3314700" cy="1336719"/>
@@ -11148,6 +12967,9 @@
         </w:rPr>
       </w:pPr>
       <w:r>
+        <w:rPr>
+          <w:noProof/>
+        </w:rPr>
         <w:drawing>
           <wp:inline distT="0" distB="0" distL="0" distR="0" wp14:anchorId="2002C151" wp14:editId="24BF03F0">
             <wp:extent cx="2847975" cy="955333"/>
@@ -11204,6 +13026,7 @@
       </w:r>
       <w:r>
         <w:rPr>
+          <w:noProof/>
           <w:sz w:val="24"/>
           <w:szCs w:val="24"/>
         </w:rPr>
@@ -11247,6 +13070,24 @@
     <w:p>
       <w:pPr>
         <w:spacing w:line="360" w:lineRule="auto"/>
+        <w:ind w:left="720"/>
+        <w:jc w:val="both"/>
+        <w:rPr>
+          <w:sz w:val="24"/>
+          <w:szCs w:val="24"/>
+        </w:rPr>
+      </w:pPr>
+      <w:r>
+        <w:rPr>
+          <w:sz w:val="24"/>
+          <w:szCs w:val="24"/>
+        </w:rPr>
+        <w:t>Usamos la opción grafica de SQL Server para mostrar los primeros 1000 registros de ambas tablas.</w:t>
+      </w:r>
+    </w:p>
+    <w:p>
+      <w:pPr>
+        <w:spacing w:line="360" w:lineRule="auto"/>
         <w:ind w:left="708"/>
         <w:jc w:val="both"/>
         <w:rPr>
@@ -11255,6 +13096,13 @@
           <w:szCs w:val="24"/>
         </w:rPr>
       </w:pPr>
+      <w:r>
+        <w:rPr>
+          <w:sz w:val="24"/>
+          <w:szCs w:val="24"/>
+        </w:rPr>
+        <w:t>Podemos ver que los registros de las tablas fuertes siguen intactos debido a que los cambios solo fueron hechos en la tabla intermedia.</w:t>
+      </w:r>
     </w:p>
     <w:p>
       <w:pPr>
@@ -11396,6 +13244,7 @@
       </w:pPr>
       <w:r>
         <w:rPr>
+          <w:noProof/>
           <w:sz w:val="24"/>
           <w:szCs w:val="24"/>
         </w:rPr>
@@ -11446,6 +13295,36 @@
           <w:szCs w:val="24"/>
         </w:rPr>
       </w:pPr>
+      <w:r>
+        <w:rPr>
+          <w:sz w:val="24"/>
+          <w:szCs w:val="24"/>
+        </w:rPr>
+        <w:t xml:space="preserve">Usamos DELETE FROM para especificar que queremos borrar los registros de la tabla </w:t>
+      </w:r>
+      <w:proofErr w:type="spellStart"/>
+      <w:r>
+        <w:rPr>
+          <w:sz w:val="24"/>
+          <w:szCs w:val="24"/>
+        </w:rPr>
+        <w:t>AlumnoPractica</w:t>
+      </w:r>
+      <w:proofErr w:type="spellEnd"/>
+      <w:r>
+        <w:rPr>
+          <w:sz w:val="24"/>
+          <w:szCs w:val="24"/>
+        </w:rPr>
+        <w:t xml:space="preserve"> donde la </w:t>
+      </w:r>
+      <w:r>
+        <w:rPr>
+          <w:sz w:val="24"/>
+          <w:szCs w:val="24"/>
+        </w:rPr>
+        <w:t>matricula sea 002.</w:t>
+      </w:r>
     </w:p>
     <w:p>
       <w:pPr>
@@ -11515,6 +13394,9 @@
         </w:rPr>
       </w:pPr>
       <w:r>
+        <w:rPr>
+          <w:noProof/>
+        </w:rPr>
         <w:drawing>
           <wp:inline distT="0" distB="0" distL="0" distR="0" wp14:anchorId="3E112DFB" wp14:editId="341DBFC4">
             <wp:extent cx="4086795" cy="1581371"/>
@@ -11564,6 +13446,9 @@
         </w:rPr>
       </w:pPr>
       <w:r>
+        <w:rPr>
+          <w:noProof/>
+        </w:rPr>
         <w:drawing>
           <wp:inline distT="0" distB="0" distL="0" distR="0" wp14:anchorId="745283EA" wp14:editId="1C9B8D50">
             <wp:extent cx="3229426" cy="1238423"/>
@@ -11613,6 +13498,7 @@
       </w:pPr>
       <w:r>
         <w:rPr>
+          <w:noProof/>
           <w:sz w:val="24"/>
           <w:szCs w:val="24"/>
         </w:rPr>
@@ -11655,6 +13541,60 @@
     </w:p>
     <w:p>
       <w:pPr>
+        <w:spacing w:line="360" w:lineRule="auto"/>
+        <w:ind w:left="720"/>
+        <w:jc w:val="both"/>
+        <w:rPr>
+          <w:sz w:val="24"/>
+          <w:szCs w:val="24"/>
+        </w:rPr>
+      </w:pPr>
+      <w:r>
+        <w:rPr>
+          <w:sz w:val="24"/>
+          <w:szCs w:val="24"/>
+        </w:rPr>
+        <w:t>Usamos la opción grafica de SQL Server para mostrar los primeros 1000 registros.</w:t>
+      </w:r>
+    </w:p>
+    <w:p>
+      <w:pPr>
+        <w:spacing w:line="360" w:lineRule="auto"/>
+        <w:ind w:left="708"/>
+        <w:jc w:val="both"/>
+        <w:rPr>
+          <w:sz w:val="24"/>
+          <w:szCs w:val="24"/>
+        </w:rPr>
+      </w:pPr>
+      <w:r>
+        <w:rPr>
+          <w:sz w:val="24"/>
+          <w:szCs w:val="24"/>
+        </w:rPr>
+        <w:t>Podemos ver que se eliminaron los registros</w:t>
+      </w:r>
+      <w:r>
+        <w:rPr>
+          <w:sz w:val="24"/>
+          <w:szCs w:val="24"/>
+        </w:rPr>
+        <w:t xml:space="preserve"> donde la matricula sea 002.</w:t>
+      </w:r>
+    </w:p>
+    <w:p>
+      <w:pPr>
+        <w:spacing w:line="360" w:lineRule="auto"/>
+        <w:ind w:left="720"/>
+        <w:jc w:val="both"/>
+        <w:rPr>
+          <w:sz w:val="24"/>
+          <w:szCs w:val="24"/>
+        </w:rPr>
+      </w:pPr>
+    </w:p>
+    <w:p>
+      <w:pPr>
         <w:spacing w:after="160" w:line="259" w:lineRule="auto"/>
         <w:rPr>
           <w:sz w:val="24"/>
@@ -11753,6 +13693,9 @@
         <w:t xml:space="preserve"> </w:t>
       </w:r>
       <w:r>
+        <w:rPr>
+          <w:noProof/>
+        </w:rPr>
         <w:drawing>
           <wp:inline distT="0" distB="0" distL="0" distR="0" wp14:anchorId="2A28817F" wp14:editId="6EFCAFB0">
             <wp:extent cx="3677163" cy="1971950"/>
@@ -11802,6 +13745,9 @@
         </w:rPr>
       </w:pPr>
       <w:r>
+        <w:rPr>
+          <w:noProof/>
+        </w:rPr>
         <w:drawing>
           <wp:inline distT="0" distB="0" distL="0" distR="0" wp14:anchorId="6EECE8DF" wp14:editId="11AEAF9F">
             <wp:extent cx="3229426" cy="1238423"/>
@@ -11851,6 +13797,7 @@
       </w:pPr>
       <w:r>
         <w:rPr>
+          <w:noProof/>
           <w:sz w:val="24"/>
           <w:szCs w:val="24"/>
         </w:rPr>
@@ -11927,6 +13874,9 @@
         <w:t xml:space="preserve"> </w:t>
       </w:r>
       <w:r>
+        <w:rPr>
+          <w:noProof/>
+        </w:rPr>
         <w:drawing>
           <wp:inline distT="0" distB="0" distL="0" distR="0" wp14:anchorId="44E613FB" wp14:editId="49996DD5">
             <wp:extent cx="3314700" cy="1336719"/>
@@ -11975,6 +13925,9 @@
         </w:rPr>
       </w:pPr>
       <w:r>
+        <w:rPr>
+          <w:noProof/>
+        </w:rPr>
         <w:drawing>
           <wp:inline distT="0" distB="0" distL="0" distR="0" wp14:anchorId="1E176291" wp14:editId="022D1485">
             <wp:extent cx="2847975" cy="955333"/>
@@ -12031,6 +13984,7 @@
       </w:r>
       <w:r>
         <w:rPr>
+          <w:noProof/>
           <w:sz w:val="24"/>
           <w:szCs w:val="24"/>
         </w:rPr>
@@ -12192,6 +14146,7 @@
       <w:r>
         <w:rPr>
           <w:b/>
+          <w:noProof/>
           <w:sz w:val="24"/>
           <w:szCs w:val="24"/>
         </w:rPr>
@@ -12234,14 +14189,51 @@
     </w:p>
     <w:p>
       <w:pPr>
-        <w:spacing w:line="360" w:lineRule="auto"/>
-        <w:ind w:left="720"/>
-        <w:jc w:val="both"/>
-        <w:rPr>
-          <w:sz w:val="24"/>
-          <w:szCs w:val="24"/>
-        </w:rPr>
-      </w:pPr>
+        <w:pStyle w:val="Prrafodelista"/>
+        <w:spacing w:line="360" w:lineRule="auto"/>
+        <w:jc w:val="both"/>
+        <w:rPr>
+          <w:sz w:val="24"/>
+          <w:szCs w:val="24"/>
+        </w:rPr>
+      </w:pPr>
+      <w:r>
+        <w:rPr>
+          <w:sz w:val="24"/>
+          <w:szCs w:val="24"/>
+        </w:rPr>
+        <w:t xml:space="preserve">Usamos DELETE FROM para especificar que queremos borrar los registros de la tabla </w:t>
+      </w:r>
+      <w:proofErr w:type="spellStart"/>
+      <w:r>
+        <w:rPr>
+          <w:sz w:val="24"/>
+          <w:szCs w:val="24"/>
+        </w:rPr>
+        <w:t>AlumnoPractica</w:t>
+      </w:r>
+      <w:proofErr w:type="spellEnd"/>
+      <w:r>
+        <w:rPr>
+          <w:sz w:val="24"/>
+          <w:szCs w:val="24"/>
+        </w:rPr>
+        <w:t xml:space="preserve"> donde </w:t>
+      </w:r>
+      <w:r>
+        <w:rPr>
+          <w:sz w:val="24"/>
+          <w:szCs w:val="24"/>
+        </w:rPr>
+        <w:t>el número de practica sea 4</w:t>
+      </w:r>
+      <w:r>
+        <w:rPr>
+          <w:sz w:val="24"/>
+          <w:szCs w:val="24"/>
+        </w:rPr>
+        <w:t>.</w:t>
+      </w:r>
     </w:p>
     <w:p>
       <w:pPr>
@@ -12326,10 +14318,13 @@
         <w:t xml:space="preserve"> </w:t>
       </w:r>
       <w:r>
+        <w:rPr>
+          <w:noProof/>
+        </w:rPr>
         <w:drawing>
-          <wp:inline distT="0" distB="0" distL="0" distR="0" wp14:anchorId="02872ED6" wp14:editId="171C6C03">
-            <wp:extent cx="3677163" cy="1971950"/>
-            <wp:effectExtent l="0" t="0" r="0" b="9525"/>
+          <wp:inline distT="0" distB="0" distL="0" distR="0" wp14:anchorId="02872ED6" wp14:editId="5C20CB63">
+            <wp:extent cx="3232298" cy="1733383"/>
+            <wp:effectExtent l="0" t="0" r="6350" b="635"/>
             <wp:docPr id="127" name="Imagen 127" descr="Interfaz de usuario gráfica, Aplicación&#10;&#10;Descripción generada automáticamente"/>
             <wp:cNvGraphicFramePr>
               <a:graphicFrameLocks xmlns:a="http://schemas.openxmlformats.org/drawingml/2006/main" noChangeAspect="1"/>
@@ -12350,7 +14345,7 @@
                   <pic:spPr>
                     <a:xfrm>
                       <a:off x="0" y="0"/>
-                      <a:ext cx="3677163" cy="1971950"/>
+                      <a:ext cx="3236629" cy="1735706"/>
                     </a:xfrm>
                     <a:prstGeom prst="rect">
                       <a:avLst/>
@@ -12375,10 +14370,13 @@
         </w:rPr>
       </w:pPr>
       <w:r>
+        <w:rPr>
+          <w:noProof/>
+        </w:rPr>
         <w:drawing>
-          <wp:inline distT="0" distB="0" distL="0" distR="0" wp14:anchorId="38685F46" wp14:editId="171BC30B">
-            <wp:extent cx="3229426" cy="1238423"/>
-            <wp:effectExtent l="0" t="0" r="9525" b="0"/>
+          <wp:inline distT="0" distB="0" distL="0" distR="0" wp14:anchorId="38685F46" wp14:editId="0F5FA831">
+            <wp:extent cx="2703992" cy="1036929"/>
+            <wp:effectExtent l="0" t="0" r="1270" b="0"/>
             <wp:docPr id="128" name="Imagen 128" descr="Interfaz de usuario gráfica, Texto, Aplicación&#10;&#10;Descripción generada automáticamente"/>
             <wp:cNvGraphicFramePr>
               <a:graphicFrameLocks xmlns:a="http://schemas.openxmlformats.org/drawingml/2006/main" noChangeAspect="1"/>
@@ -12399,7 +14397,7 @@
                   <pic:spPr>
                     <a:xfrm>
                       <a:off x="0" y="0"/>
-                      <a:ext cx="3229426" cy="1238423"/>
+                      <a:ext cx="2709284" cy="1038958"/>
                     </a:xfrm>
                     <a:prstGeom prst="rect">
                       <a:avLst/>
@@ -12424,13 +14422,14 @@
       </w:pPr>
       <w:r>
         <w:rPr>
+          <w:noProof/>
           <w:sz w:val="24"/>
           <w:szCs w:val="24"/>
         </w:rPr>
         <w:drawing>
-          <wp:inline distT="0" distB="0" distL="0" distR="0" wp14:anchorId="1F1642D5" wp14:editId="340EA3F2">
-            <wp:extent cx="2010056" cy="1190791"/>
-            <wp:effectExtent l="0" t="0" r="9525" b="9525"/>
+          <wp:inline distT="0" distB="0" distL="0" distR="0" wp14:anchorId="1F1642D5" wp14:editId="22624FB8">
+            <wp:extent cx="1818167" cy="1077113"/>
+            <wp:effectExtent l="0" t="0" r="0" b="8890"/>
             <wp:docPr id="129" name="Imagen 129" descr="Tabla&#10;&#10;Descripción generada automáticamente"/>
             <wp:cNvGraphicFramePr>
               <a:graphicFrameLocks xmlns:a="http://schemas.openxmlformats.org/drawingml/2006/main" noChangeAspect="1"/>
@@ -12451,7 +14450,7 @@
                   <pic:spPr>
                     <a:xfrm>
                       <a:off x="0" y="0"/>
-                      <a:ext cx="2010056" cy="1190791"/>
+                      <a:ext cx="1823053" cy="1080007"/>
                     </a:xfrm>
                     <a:prstGeom prst="rect">
                       <a:avLst/>
@@ -12500,9 +14499,12 @@
         <w:t xml:space="preserve"> </w:t>
       </w:r>
       <w:r>
+        <w:rPr>
+          <w:noProof/>
+        </w:rPr>
         <w:drawing>
-          <wp:inline distT="0" distB="0" distL="0" distR="0" wp14:anchorId="30B44817" wp14:editId="0F3E77A5">
-            <wp:extent cx="3314700" cy="1336719"/>
+          <wp:inline distT="0" distB="0" distL="0" distR="0" wp14:anchorId="30B44817" wp14:editId="4301AB43">
+            <wp:extent cx="3030279" cy="1222021"/>
             <wp:effectExtent l="0" t="0" r="0" b="0"/>
             <wp:docPr id="130" name="Imagen 130" descr="Interfaz de usuario gráfica, Aplicación, Tabla&#10;&#10;Descripción generada automáticamente"/>
             <wp:cNvGraphicFramePr>
@@ -12524,7 +14526,7 @@
                   <pic:spPr>
                     <a:xfrm>
                       <a:off x="0" y="0"/>
-                      <a:ext cx="3316547" cy="1337464"/>
+                      <a:ext cx="3039158" cy="1225602"/>
                     </a:xfrm>
                     <a:prstGeom prst="rect">
                       <a:avLst/>
@@ -12548,9 +14550,12 @@
         </w:rPr>
       </w:pPr>
       <w:r>
+        <w:rPr>
+          <w:noProof/>
+        </w:rPr>
         <w:drawing>
-          <wp:inline distT="0" distB="0" distL="0" distR="0" wp14:anchorId="6A80ADE2" wp14:editId="659BB91A">
-            <wp:extent cx="2847975" cy="955333"/>
+          <wp:inline distT="0" distB="0" distL="0" distR="0" wp14:anchorId="6A80ADE2" wp14:editId="675E2059">
+            <wp:extent cx="2573079" cy="863122"/>
             <wp:effectExtent l="0" t="0" r="0" b="0"/>
             <wp:docPr id="131" name="Imagen 131" descr="Interfaz de usuario gráfica, Texto, Aplicación&#10;&#10;Descripción generada automáticamente"/>
             <wp:cNvGraphicFramePr>
@@ -12572,7 +14577,7 @@
                   <pic:spPr>
                     <a:xfrm>
                       <a:off x="0" y="0"/>
-                      <a:ext cx="2852836" cy="956964"/>
+                      <a:ext cx="2584967" cy="867110"/>
                     </a:xfrm>
                     <a:prstGeom prst="rect">
                       <a:avLst/>
@@ -12604,13 +14609,14 @@
       </w:r>
       <w:r>
         <w:rPr>
+          <w:noProof/>
           <w:sz w:val="24"/>
           <w:szCs w:val="24"/>
         </w:rPr>
         <w:drawing>
-          <wp:inline distT="0" distB="0" distL="0" distR="0" wp14:anchorId="2218F9E8" wp14:editId="3337FC7E">
-            <wp:extent cx="1924319" cy="1362265"/>
-            <wp:effectExtent l="0" t="0" r="0" b="9525"/>
+          <wp:inline distT="0" distB="0" distL="0" distR="0" wp14:anchorId="2218F9E8" wp14:editId="56D11F4B">
+            <wp:extent cx="1701210" cy="1204322"/>
+            <wp:effectExtent l="0" t="0" r="0" b="0"/>
             <wp:docPr id="132" name="Imagen 132" descr="Tabla&#10;&#10;Descripción generada automáticamente con confianza media"/>
             <wp:cNvGraphicFramePr>
               <a:graphicFrameLocks xmlns:a="http://schemas.openxmlformats.org/drawingml/2006/main" noChangeAspect="1"/>
@@ -12631,7 +14637,7 @@
                   <pic:spPr>
                     <a:xfrm>
                       <a:off x="0" y="0"/>
-                      <a:ext cx="1924319" cy="1362265"/>
+                      <a:ext cx="1705012" cy="1207014"/>
                     </a:xfrm>
                     <a:prstGeom prst="rect">
                       <a:avLst/>
@@ -12642,6 +14648,43 @@
             </a:graphic>
           </wp:inline>
         </w:drawing>
+      </w:r>
+    </w:p>
+    <w:p>
+      <w:pPr>
+        <w:spacing w:line="360" w:lineRule="auto"/>
+        <w:ind w:left="720"/>
+        <w:jc w:val="both"/>
+        <w:rPr>
+          <w:sz w:val="24"/>
+          <w:szCs w:val="24"/>
+        </w:rPr>
+      </w:pPr>
+      <w:r>
+        <w:rPr>
+          <w:sz w:val="24"/>
+          <w:szCs w:val="24"/>
+        </w:rPr>
+        <w:t>Usamos la opción grafica de SQL Server para mostrar los primeros 1000 registros de ambas tablas.</w:t>
+      </w:r>
+    </w:p>
+    <w:p>
+      <w:pPr>
+        <w:spacing w:line="360" w:lineRule="auto"/>
+        <w:ind w:left="708"/>
+        <w:jc w:val="both"/>
+        <w:rPr>
+          <w:b/>
+          <w:sz w:val="24"/>
+          <w:szCs w:val="24"/>
+        </w:rPr>
+      </w:pPr>
+      <w:r>
+        <w:rPr>
+          <w:sz w:val="24"/>
+          <w:szCs w:val="24"/>
+        </w:rPr>
+        <w:t>Podemos ver que los registros de las tablas fuertes siguen intactos debido a que los cambios solo fueron hechos en la tabla intermedia.</w:t>
       </w:r>
     </w:p>
     <w:sectPr>
@@ -13985,7 +16028,7 @@
   <w:style w:type="paragraph" w:default="1" w:styleId="Normal">
     <w:name w:val="Normal"/>
     <w:qFormat/>
-    <w:rsid w:val="000411FB"/>
+    <w:rsid w:val="006D4B9F"/>
     <w:pPr>
       <w:spacing w:after="0" w:line="276" w:lineRule="auto"/>
     </w:pPr>
@@ -14118,6 +16161,7 @@
   <w:style w:type="character" w:default="1" w:styleId="Fuentedeprrafopredeter">
     <w:name w:val="Default Paragraph Font"/>
     <w:uiPriority w:val="1"/>
+    <w:semiHidden/>
     <w:unhideWhenUsed/>
   </w:style>
   <w:style w:type="table" w:default="1" w:styleId="Tablanormal">

</xml_diff>